<commit_message>
added final proposal text (sent) and added an empty template of the simulation project.
</commit_message>
<xml_diff>
--- a/AP - Proposal.docx
+++ b/AP - Proposal.docx
@@ -1,306 +1,184 @@
 
 <file path=word/document.xml><?xml version="1.0" encoding="utf-8"?>
-<w:document xmlns:r="http://schemas.openxmlformats.org/officeDocument/2006/relationships" xmlns:wp="http://schemas.openxmlformats.org/drawingml/2006/wordprocessingDrawing" xmlns:w="http://schemas.openxmlformats.org/wordprocessingml/2006/main" xmlns:w10="urn:schemas-microsoft-com:office:word" xmlns:w14="http://schemas.microsoft.com/office/word/2010/wordml" xmlns:wps="http://schemas.microsoft.com/office/word/2010/wordprocessingShape" xmlns:wpg="http://schemas.microsoft.com/office/word/2010/wordprocessingGroup" xmlns:mc="http://schemas.openxmlformats.org/markup-compatibility/2006" xmlns:v="urn:schemas-microsoft-com:vml" xmlns:o="urn:schemas-microsoft-com:office:office" xmlns:m="http://schemas.openxmlformats.org/officeDocument/2006/math" mc:Ignorable="w14">
+<w:document xmlns:wpc="http://schemas.microsoft.com/office/word/2010/wordprocessingCanvas" xmlns:cx="http://schemas.microsoft.com/office/drawing/2014/chartex" xmlns:cx1="http://schemas.microsoft.com/office/drawing/2015/9/8/chartex" xmlns:cx2="http://schemas.microsoft.com/office/drawing/2015/10/21/chartex" xmlns:cx3="http://schemas.microsoft.com/office/drawing/2016/5/9/chartex" xmlns:cx4="http://schemas.microsoft.com/office/drawing/2016/5/10/chartex" xmlns:cx5="http://schemas.microsoft.com/office/drawing/2016/5/11/chartex" xmlns:cx6="http://schemas.microsoft.com/office/drawing/2016/5/12/chartex" xmlns:cx7="http://schemas.microsoft.com/office/drawing/2016/5/13/chartex" xmlns:cx8="http://schemas.microsoft.com/office/drawing/2016/5/14/chartex" xmlns:mc="http://schemas.openxmlformats.org/markup-compatibility/2006" xmlns:aink="http://schemas.microsoft.com/office/drawing/2016/ink" xmlns:am3d="http://schemas.microsoft.com/office/drawing/2017/model3d" xmlns:o="urn:schemas-microsoft-com:office:office" xmlns:oel="http://schemas.microsoft.com/office/2019/extlst" xmlns:r="http://schemas.openxmlformats.org/officeDocument/2006/relationships" xmlns:m="http://schemas.openxmlformats.org/officeDocument/2006/math" xmlns:v="urn:schemas-microsoft-com:vml" xmlns:wp14="http://schemas.microsoft.com/office/word/2010/wordprocessingDrawing" xmlns:wp="http://schemas.openxmlformats.org/drawingml/2006/wordprocessingDrawing" xmlns:w10="urn:schemas-microsoft-com:office:word" xmlns:w="http://schemas.openxmlformats.org/wordprocessingml/2006/main" xmlns:w14="http://schemas.microsoft.com/office/word/2010/wordml" xmlns:w15="http://schemas.microsoft.com/office/word/2012/wordml" xmlns:w16cex="http://schemas.microsoft.com/office/word/2018/wordml/cex" xmlns:w16cid="http://schemas.microsoft.com/office/word/2016/wordml/cid" xmlns:w16="http://schemas.microsoft.com/office/word/2018/wordml" xmlns:w16du="http://schemas.microsoft.com/office/word/2023/wordml/word16du" xmlns:w16sdtdh="http://schemas.microsoft.com/office/word/2020/wordml/sdtdatahash" xmlns:w16se="http://schemas.microsoft.com/office/word/2015/wordml/symex" xmlns:wpg="http://schemas.microsoft.com/office/word/2010/wordprocessingGroup" xmlns:wpi="http://schemas.microsoft.com/office/word/2010/wordprocessingInk" xmlns:wne="http://schemas.microsoft.com/office/word/2006/wordml" xmlns:wps="http://schemas.microsoft.com/office/word/2010/wordprocessingShape" mc:Ignorable="w14 w15 w16se w16cid w16 w16cex w16sdtdh wp14">
   <w:body>
     <w:p>
-      <w:pPr>
-        <w:pStyle w:val="Par défaut"/>
-        <w:tabs>
-          <w:tab w:val="left" w:pos="560"/>
-          <w:tab w:val="left" w:pos="1120"/>
-          <w:tab w:val="left" w:pos="1680"/>
-          <w:tab w:val="left" w:pos="2240"/>
-          <w:tab w:val="left" w:pos="2800"/>
-          <w:tab w:val="left" w:pos="3360"/>
-          <w:tab w:val="left" w:pos="3920"/>
-          <w:tab w:val="left" w:pos="4480"/>
-          <w:tab w:val="left" w:pos="5040"/>
-          <w:tab w:val="left" w:pos="5600"/>
-          <w:tab w:val="left" w:pos="6160"/>
-          <w:tab w:val="left" w:pos="6720"/>
-          <w:tab w:val="left" w:pos="7280"/>
-          <w:tab w:val="left" w:pos="7840"/>
-          <w:tab w:val="left" w:pos="8400"/>
-          <w:tab w:val="left" w:pos="8960"/>
-          <w:tab w:val="left" w:pos="9120"/>
-        </w:tabs>
-        <w:jc w:val="both"/>
-      </w:pPr>
       <w:r>
         <w:rPr>
           <w:rStyle w:val="Aucun"/>
+          <w:rFonts w:ascii="Helvetica Neue" w:hAnsi="Helvetica Neue" w:cs="Arial Unicode MS"/>
+          <w:color w:val="FFFFFF"/>
           <w:sz w:val="26"/>
           <w:szCs w:val="26"/>
-          <w:rtl w:val="0"/>
-          <w:lang w:val="fr-FR"/>
+          <w:u w:color="FFFFFF"/>
+          <w:lang/>
+          <w14:textOutline w14:w="12700" w14:cap="flat" w14:cmpd="sng" w14:algn="ctr">
+            <w14:noFill/>
+            <w14:prstDash w14:val="solid"/>
+            <w14:miter w14:lim="400000"/>
+          </w14:textOutline>
         </w:rPr>
-        <w:t>In this project, we propose to simulate the behavior of preys and predators with the aim to study the influence of certain parameters on the flourishing of their respective populations. To this end, we consider a set of creatures evolving in a planar environment that compete for ressources in order to insure their survival. The behavior of said creatures is simulated in real time through the maximization of their individual utilities, expressed as a function of their environment as well as their idiosyncratic attributes. Among the environmental decision making criteria are the proximity of the creature to preys, predators and ressources. In conjonction with these external parameters, the attributes of the creature in question, such as its energy levels, physical capabilities and behavioral inclinations, intervene in the determination of the action it prefers to undertake next.</w:t>
+        <w:t xml:space="preserve">In this project, we propose to simulate the behaviour of preys and predators with the aim to study the influence of certain parameters on the flourishing of their respective populations. To this end, we consider a set of creatures evolving in a planar environment that compete for resources in order to insure their survival. The behaviour of said creatures is simulated in real time through the maximization of their individual utilities, expressed as a function of their environment as well as their idiosyncratic attributes. Among the environmental decision making criteria are the proximity of the creature to preys, predators and resources. In conjunction with these external parameters, the attributes of the creature in question, such as its energy levels, physical capabilities and behavioral inclinations, intervene in the determination of the action it prefers to undertake next. The first option with an affordable energy cost within the list of possible actions ordered by their associated utility is then performed. Once survival of the creatures is ensured, secondary needs, such as reproduction, take a more predominant role in the decision making process. This mechanic in particular allows the generation of new creatures in the simulation, whose attributes are passed on from their parents. We then plan to monitor various trends within populations in order to get insight as to the prevalence of given traits and </w:t>
       </w:r>
       <w:r>
         <w:rPr>
           <w:rStyle w:val="Aucun"/>
+          <w:rFonts w:ascii="Helvetica Neue" w:hAnsi="Helvetica Neue" w:cs="Arial Unicode MS"/>
+          <w:color w:val="FFFFFF"/>
           <w:sz w:val="26"/>
           <w:szCs w:val="26"/>
-          <w:rtl w:val="0"/>
-          <w:lang w:val="fr-FR"/>
+          <w:u w:color="FFFFFF"/>
+          <w:lang w:val="en-GB"/>
+          <w14:textOutline w14:w="12700" w14:cap="flat" w14:cmpd="sng" w14:algn="ctr">
+            <w14:noFill/>
+            <w14:prstDash w14:val="solid"/>
+            <w14:miter w14:lim="400000"/>
+          </w14:textOutline>
         </w:rPr>
-        <w:t xml:space="preserve"> </w:t>
+        <w:t>their</w:t>
       </w:r>
       <w:r>
         <w:rPr>
           <w:rStyle w:val="Aucun"/>
+          <w:rFonts w:ascii="Helvetica Neue" w:hAnsi="Helvetica Neue" w:cs="Arial Unicode MS"/>
+          <w:color w:val="FFFFFF"/>
           <w:sz w:val="26"/>
           <w:szCs w:val="26"/>
-          <w:rtl w:val="0"/>
-          <w:lang w:val="en-US"/>
+          <w:u w:color="FFFFFF"/>
+          <w:lang/>
+          <w14:textOutline w14:w="12700" w14:cap="flat" w14:cmpd="sng" w14:algn="ctr">
+            <w14:noFill/>
+            <w14:prstDash w14:val="solid"/>
+            <w14:miter w14:lim="400000"/>
+          </w14:textOutline>
         </w:rPr>
-        <w:t xml:space="preserve">The first option with an affordable energy cost within the list of </w:t>
+        <w:t xml:space="preserve"> impact on </w:t>
       </w:r>
       <w:r>
         <w:rPr>
           <w:rStyle w:val="Aucun"/>
+          <w:rFonts w:ascii="Helvetica Neue" w:hAnsi="Helvetica Neue" w:cs="Arial Unicode MS"/>
+          <w:color w:val="FFFFFF"/>
           <w:sz w:val="26"/>
           <w:szCs w:val="26"/>
-          <w:rtl w:val="0"/>
-          <w:lang w:val="fr-FR"/>
+          <w:u w:color="FFFFFF"/>
+          <w:lang/>
+          <w14:textOutline w14:w="12700" w14:cap="flat" w14:cmpd="sng" w14:algn="ctr">
+            <w14:noFill/>
+            <w14:prstDash w14:val="solid"/>
+            <w14:miter w14:lim="400000"/>
+          </w14:textOutline>
         </w:rPr>
-        <w:t>possible actions</w:t>
+        <w:t>s</w:t>
       </w:r>
       <w:r>
         <w:rPr>
           <w:rStyle w:val="Aucun"/>
+          <w:rFonts w:ascii="Helvetica Neue" w:hAnsi="Helvetica Neue" w:cs="Arial Unicode MS"/>
+          <w:color w:val="FFFFFF"/>
           <w:sz w:val="26"/>
           <w:szCs w:val="26"/>
-          <w:rtl w:val="0"/>
-          <w:lang w:val="en-US"/>
+          <w:u w:color="FFFFFF"/>
+          <w:lang/>
+          <w14:textOutline w14:w="12700" w14:cap="flat" w14:cmpd="sng" w14:algn="ctr">
+            <w14:noFill/>
+            <w14:prstDash w14:val="solid"/>
+            <w14:miter w14:lim="400000"/>
+          </w14:textOutline>
         </w:rPr>
-        <w:t xml:space="preserve"> ordered by the</w:t>
+        <w:t>urvival</w:t>
       </w:r>
       <w:r>
         <w:rPr>
           <w:rStyle w:val="Aucun"/>
+          <w:rFonts w:ascii="Helvetica Neue" w:hAnsi="Helvetica Neue" w:cs="Arial Unicode MS"/>
+          <w:color w:val="FFFFFF"/>
           <w:sz w:val="26"/>
           <w:szCs w:val="26"/>
-          <w:rtl w:val="0"/>
-          <w:lang w:val="fr-FR"/>
+          <w:u w:color="FFFFFF"/>
+          <w:lang/>
+          <w14:textOutline w14:w="12700" w14:cap="flat" w14:cmpd="sng" w14:algn="ctr">
+            <w14:noFill/>
+            <w14:prstDash w14:val="solid"/>
+            <w14:miter w14:lim="400000"/>
+          </w14:textOutline>
         </w:rPr>
-        <w:t xml:space="preserve">ir associated </w:t>
-      </w:r>
-      <w:r>
-        <w:rPr>
-          <w:rStyle w:val="Aucun"/>
-          <w:sz w:val="26"/>
-          <w:szCs w:val="26"/>
-          <w:rtl w:val="0"/>
-          <w:lang w:val="en-US"/>
-        </w:rPr>
-        <w:t>utility</w:t>
-      </w:r>
-      <w:r>
-        <w:rPr>
-          <w:rStyle w:val="Aucun"/>
-          <w:sz w:val="26"/>
-          <w:szCs w:val="26"/>
-          <w:rtl w:val="0"/>
-          <w:lang w:val="fr-FR"/>
-        </w:rPr>
-        <w:t xml:space="preserve"> gain</w:t>
-      </w:r>
-      <w:r>
-        <w:rPr>
-          <w:rStyle w:val="Aucun"/>
-          <w:sz w:val="26"/>
-          <w:szCs w:val="26"/>
-          <w:rtl w:val="0"/>
-          <w:lang w:val="en-US"/>
-        </w:rPr>
-        <w:t xml:space="preserve"> is then performed</w:t>
-      </w:r>
-      <w:r>
-        <w:rPr>
-          <w:rStyle w:val="Aucun"/>
-          <w:sz w:val="26"/>
-          <w:szCs w:val="26"/>
-          <w:rtl w:val="0"/>
-          <w:lang w:val="fr-FR"/>
-        </w:rPr>
-        <w:t xml:space="preserve">. Once survival of the creatures is ensured, </w:t>
-      </w:r>
-      <w:r>
-        <w:rPr>
-          <w:rStyle w:val="Aucun"/>
-          <w:sz w:val="26"/>
-          <w:szCs w:val="26"/>
-          <w:rtl w:val="0"/>
-          <w:lang w:val="en-US"/>
-        </w:rPr>
-        <w:t>secondary needs</w:t>
-      </w:r>
-      <w:r>
-        <w:rPr>
-          <w:rStyle w:val="Aucun"/>
-          <w:sz w:val="26"/>
-          <w:szCs w:val="26"/>
-          <w:rtl w:val="0"/>
-          <w:lang w:val="fr-FR"/>
-        </w:rPr>
-        <w:t>, such as reproduction,</w:t>
-      </w:r>
-      <w:r>
-        <w:rPr>
-          <w:rStyle w:val="Aucun"/>
-          <w:sz w:val="26"/>
-          <w:szCs w:val="26"/>
-          <w:rtl w:val="0"/>
-          <w:lang w:val="fr-FR"/>
-        </w:rPr>
-        <w:t xml:space="preserve"> take a more predominant role</w:t>
-      </w:r>
-      <w:r>
-        <w:rPr>
-          <w:rStyle w:val="Aucun"/>
-          <w:sz w:val="26"/>
-          <w:szCs w:val="26"/>
-          <w:rtl w:val="0"/>
-          <w:lang w:val="fr-FR"/>
-        </w:rPr>
-        <w:t xml:space="preserve"> in the decision making process.</w:t>
-      </w:r>
-      <w:r>
-        <w:rPr>
-          <w:rStyle w:val="Aucun"/>
-          <w:sz w:val="26"/>
-          <w:szCs w:val="26"/>
-          <w:rtl w:val="0"/>
-          <w:lang w:val="fr-FR"/>
-        </w:rPr>
-        <w:t xml:space="preserve"> This mechanic</w:t>
-      </w:r>
-      <w:r>
-        <w:rPr>
-          <w:rStyle w:val="Aucun"/>
-          <w:sz w:val="26"/>
-          <w:szCs w:val="26"/>
-          <w:rtl w:val="0"/>
-          <w:lang w:val="fr-FR"/>
-        </w:rPr>
-        <w:t xml:space="preserve"> in particular</w:t>
-      </w:r>
-      <w:r>
-        <w:rPr>
-          <w:rStyle w:val="Aucun"/>
-          <w:sz w:val="26"/>
-          <w:szCs w:val="26"/>
-          <w:rtl w:val="0"/>
-          <w:lang w:val="fr-FR"/>
-        </w:rPr>
-        <w:t xml:space="preserve"> allows the </w:t>
-      </w:r>
-      <w:r>
-        <w:rPr>
-          <w:rStyle w:val="Aucun"/>
-          <w:sz w:val="26"/>
-          <w:szCs w:val="26"/>
-          <w:rtl w:val="0"/>
-          <w:lang w:val="en-US"/>
-        </w:rPr>
-        <w:t>generation of new creatures</w:t>
-      </w:r>
-      <w:r>
-        <w:rPr>
-          <w:rStyle w:val="Aucun"/>
-          <w:sz w:val="26"/>
-          <w:szCs w:val="26"/>
-          <w:rtl w:val="0"/>
-          <w:lang w:val="fr-FR"/>
-        </w:rPr>
-        <w:t xml:space="preserve"> in the simulation, whose </w:t>
-      </w:r>
-      <w:r>
-        <w:rPr>
-          <w:rStyle w:val="Aucun"/>
-          <w:sz w:val="26"/>
-          <w:szCs w:val="26"/>
-          <w:rtl w:val="0"/>
-          <w:lang w:val="en-US"/>
-        </w:rPr>
-        <w:t>attributes</w:t>
-      </w:r>
-      <w:r>
-        <w:rPr>
-          <w:rStyle w:val="Aucun"/>
-          <w:sz w:val="26"/>
-          <w:szCs w:val="26"/>
-          <w:rtl w:val="0"/>
-          <w:lang w:val="fr-FR"/>
-        </w:rPr>
-        <w:t xml:space="preserve"> are passed on from their parents. We then plan to monitor various trends within </w:t>
-      </w:r>
-      <w:r>
-        <w:rPr>
-          <w:rStyle w:val="Aucun"/>
-          <w:sz w:val="26"/>
-          <w:szCs w:val="26"/>
-          <w:rtl w:val="0"/>
-          <w:lang w:val="fr-FR"/>
-        </w:rPr>
-        <w:t xml:space="preserve">both </w:t>
-      </w:r>
-      <w:r>
-        <w:rPr>
-          <w:rStyle w:val="Aucun"/>
-          <w:sz w:val="26"/>
-          <w:szCs w:val="26"/>
-          <w:rtl w:val="0"/>
-          <w:lang w:val="fr-FR"/>
-        </w:rPr>
-        <w:t>populations in order to get insight as to the prevalence of given traits and their impact on survival.</w:t>
-      </w:r>
-      <w:r>
-        <w:rPr>
-          <w:rStyle w:val="Aucun"/>
-          <w:sz w:val="26"/>
-          <w:szCs w:val="26"/>
-          <w:rtl w:val="0"/>
-          <w:lang w:val="fr-FR"/>
-        </w:rPr>
-        <w:t xml:space="preserve"> </w:t>
+        <w:t>.</w:t>
       </w:r>
     </w:p>
     <w:sectPr>
-      <w:headerReference w:type="default" r:id="rId4"/>
-      <w:footerReference w:type="default" r:id="rId5"/>
-      <w:pgSz w:w="11900" w:h="16840" w:orient="portrait"/>
-      <w:pgMar w:top="1140" w:right="1140" w:bottom="1140" w:left="1140" w:header="700" w:footer="864"/>
-      <w:bidi w:val="0"/>
+      <w:headerReference w:type="default" r:id="rId6"/>
+      <w:footerReference w:type="default" r:id="rId7"/>
+      <w:pgSz w:w="11900" w:h="16840"/>
+      <w:pgMar w:top="1140" w:right="1140" w:bottom="1140" w:left="1140" w:header="700" w:footer="864" w:gutter="0"/>
+      <w:cols w:space="720"/>
     </w:sectPr>
   </w:body>
 </w:document>
 </file>
 
+<file path=word/endnotes.xml><?xml version="1.0" encoding="utf-8"?>
+<w:endnotes xmlns:wpc="http://schemas.microsoft.com/office/word/2010/wordprocessingCanvas" xmlns:cx="http://schemas.microsoft.com/office/drawing/2014/chartex" xmlns:cx1="http://schemas.microsoft.com/office/drawing/2015/9/8/chartex" xmlns:cx2="http://schemas.microsoft.com/office/drawing/2015/10/21/chartex" xmlns:cx3="http://schemas.microsoft.com/office/drawing/2016/5/9/chartex" xmlns:cx4="http://schemas.microsoft.com/office/drawing/2016/5/10/chartex" xmlns:cx5="http://schemas.microsoft.com/office/drawing/2016/5/11/chartex" xmlns:cx6="http://schemas.microsoft.com/office/drawing/2016/5/12/chartex" xmlns:cx7="http://schemas.microsoft.com/office/drawing/2016/5/13/chartex" xmlns:cx8="http://schemas.microsoft.com/office/drawing/2016/5/14/chartex" xmlns:mc="http://schemas.openxmlformats.org/markup-compatibility/2006" xmlns:aink="http://schemas.microsoft.com/office/drawing/2016/ink" xmlns:am3d="http://schemas.microsoft.com/office/drawing/2017/model3d" xmlns:o="urn:schemas-microsoft-com:office:office" xmlns:oel="http://schemas.microsoft.com/office/2019/extlst" xmlns:r="http://schemas.openxmlformats.org/officeDocument/2006/relationships" xmlns:m="http://schemas.openxmlformats.org/officeDocument/2006/math" xmlns:v="urn:schemas-microsoft-com:vml" xmlns:wp14="http://schemas.microsoft.com/office/word/2010/wordprocessingDrawing" xmlns:wp="http://schemas.openxmlformats.org/drawingml/2006/wordprocessingDrawing" xmlns:w10="urn:schemas-microsoft-com:office:word" xmlns:w="http://schemas.openxmlformats.org/wordprocessingml/2006/main" xmlns:w14="http://schemas.microsoft.com/office/word/2010/wordml" xmlns:w15="http://schemas.microsoft.com/office/word/2012/wordml" xmlns:w16cex="http://schemas.microsoft.com/office/word/2018/wordml/cex" xmlns:w16cid="http://schemas.microsoft.com/office/word/2016/wordml/cid" xmlns:w16="http://schemas.microsoft.com/office/word/2018/wordml" xmlns:w16du="http://schemas.microsoft.com/office/word/2023/wordml/word16du" xmlns:w16sdtdh="http://schemas.microsoft.com/office/word/2020/wordml/sdtdatahash" xmlns:w16se="http://schemas.microsoft.com/office/word/2015/wordml/symex" xmlns:wpg="http://schemas.microsoft.com/office/word/2010/wordprocessingGroup" xmlns:wpi="http://schemas.microsoft.com/office/word/2010/wordprocessingInk" xmlns:wne="http://schemas.microsoft.com/office/word/2006/wordml" xmlns:wps="http://schemas.microsoft.com/office/word/2010/wordprocessingShape" mc:Ignorable="w14 w15 w16se w16cid w16 w16cex w16sdtdh wp14">
+  <w:endnote w:type="separator" w:id="-1">
+    <w:p>
+      <w:r>
+        <w:separator/>
+      </w:r>
+    </w:p>
+  </w:endnote>
+  <w:endnote w:type="continuationSeparator" w:id="0">
+    <w:p>
+      <w:r>
+        <w:continuationSeparator/>
+      </w:r>
+    </w:p>
+  </w:endnote>
+</w:endnotes>
+</file>
+
 <file path=word/footer1.xml><?xml version="1.0" encoding="utf-8"?>
-<w:ftr xmlns:r="http://schemas.openxmlformats.org/officeDocument/2006/relationships" xmlns:wp="http://schemas.openxmlformats.org/drawingml/2006/wordprocessingDrawing" xmlns:w="http://schemas.openxmlformats.org/wordprocessingml/2006/main" xmlns:w10="urn:schemas-microsoft-com:office:word" xmlns:w14="http://schemas.microsoft.com/office/word/2010/wordml" xmlns:wps="http://schemas.microsoft.com/office/word/2010/wordprocessingShape" xmlns:wpg="http://schemas.microsoft.com/office/word/2010/wordprocessingGroup" xmlns:mc="http://schemas.openxmlformats.org/markup-compatibility/2006" xmlns:v="urn:schemas-microsoft-com:vml" xmlns:o="urn:schemas-microsoft-com:office:office" xmlns:m="http://schemas.openxmlformats.org/officeDocument/2006/math" mc:Ignorable="w14">
+<w:ftr xmlns:wpc="http://schemas.microsoft.com/office/word/2010/wordprocessingCanvas" xmlns:cx="http://schemas.microsoft.com/office/drawing/2014/chartex" xmlns:cx1="http://schemas.microsoft.com/office/drawing/2015/9/8/chartex" xmlns:cx2="http://schemas.microsoft.com/office/drawing/2015/10/21/chartex" xmlns:cx3="http://schemas.microsoft.com/office/drawing/2016/5/9/chartex" xmlns:cx4="http://schemas.microsoft.com/office/drawing/2016/5/10/chartex" xmlns:cx5="http://schemas.microsoft.com/office/drawing/2016/5/11/chartex" xmlns:cx6="http://schemas.microsoft.com/office/drawing/2016/5/12/chartex" xmlns:cx7="http://schemas.microsoft.com/office/drawing/2016/5/13/chartex" xmlns:cx8="http://schemas.microsoft.com/office/drawing/2016/5/14/chartex" xmlns:mc="http://schemas.openxmlformats.org/markup-compatibility/2006" xmlns:aink="http://schemas.microsoft.com/office/drawing/2016/ink" xmlns:am3d="http://schemas.microsoft.com/office/drawing/2017/model3d" xmlns:o="urn:schemas-microsoft-com:office:office" xmlns:oel="http://schemas.microsoft.com/office/2019/extlst" xmlns:r="http://schemas.openxmlformats.org/officeDocument/2006/relationships" xmlns:m="http://schemas.openxmlformats.org/officeDocument/2006/math" xmlns:v="urn:schemas-microsoft-com:vml" xmlns:wp14="http://schemas.microsoft.com/office/word/2010/wordprocessingDrawing" xmlns:wp="http://schemas.openxmlformats.org/drawingml/2006/wordprocessingDrawing" xmlns:w10="urn:schemas-microsoft-com:office:word" xmlns:w="http://schemas.openxmlformats.org/wordprocessingml/2006/main" xmlns:w14="http://schemas.microsoft.com/office/word/2010/wordml" xmlns:w15="http://schemas.microsoft.com/office/word/2012/wordml" xmlns:w16cex="http://schemas.microsoft.com/office/word/2018/wordml/cex" xmlns:w16cid="http://schemas.microsoft.com/office/word/2016/wordml/cid" xmlns:w16="http://schemas.microsoft.com/office/word/2018/wordml" xmlns:w16du="http://schemas.microsoft.com/office/word/2023/wordml/word16du" xmlns:w16sdtdh="http://schemas.microsoft.com/office/word/2020/wordml/sdtdatahash" xmlns:w16se="http://schemas.microsoft.com/office/word/2015/wordml/symex" xmlns:wpg="http://schemas.microsoft.com/office/word/2010/wordprocessingGroup" xmlns:wpi="http://schemas.microsoft.com/office/word/2010/wordprocessingInk" xmlns:wne="http://schemas.microsoft.com/office/word/2006/wordml" xmlns:wps="http://schemas.microsoft.com/office/word/2010/wordprocessingShape" mc:Ignorable="w14 w15 w16se w16cid w16 w16cex w16sdtdh wp14">
   <w:p>
     <w:pPr>
-      <w:pStyle w:val="En-tête, pied de page"/>
-      <w:bidi w:val="0"/>
+      <w:pStyle w:val="En-tte"/>
     </w:pPr>
-    <w:r/>
   </w:p>
 </w:ftr>
 </file>
 
+<file path=word/footnotes.xml><?xml version="1.0" encoding="utf-8"?>
+<w:footnotes xmlns:wpc="http://schemas.microsoft.com/office/word/2010/wordprocessingCanvas" xmlns:cx="http://schemas.microsoft.com/office/drawing/2014/chartex" xmlns:cx1="http://schemas.microsoft.com/office/drawing/2015/9/8/chartex" xmlns:cx2="http://schemas.microsoft.com/office/drawing/2015/10/21/chartex" xmlns:cx3="http://schemas.microsoft.com/office/drawing/2016/5/9/chartex" xmlns:cx4="http://schemas.microsoft.com/office/drawing/2016/5/10/chartex" xmlns:cx5="http://schemas.microsoft.com/office/drawing/2016/5/11/chartex" xmlns:cx6="http://schemas.microsoft.com/office/drawing/2016/5/12/chartex" xmlns:cx7="http://schemas.microsoft.com/office/drawing/2016/5/13/chartex" xmlns:cx8="http://schemas.microsoft.com/office/drawing/2016/5/14/chartex" xmlns:mc="http://schemas.openxmlformats.org/markup-compatibility/2006" xmlns:aink="http://schemas.microsoft.com/office/drawing/2016/ink" xmlns:am3d="http://schemas.microsoft.com/office/drawing/2017/model3d" xmlns:o="urn:schemas-microsoft-com:office:office" xmlns:oel="http://schemas.microsoft.com/office/2019/extlst" xmlns:r="http://schemas.openxmlformats.org/officeDocument/2006/relationships" xmlns:m="http://schemas.openxmlformats.org/officeDocument/2006/math" xmlns:v="urn:schemas-microsoft-com:vml" xmlns:wp14="http://schemas.microsoft.com/office/word/2010/wordprocessingDrawing" xmlns:wp="http://schemas.openxmlformats.org/drawingml/2006/wordprocessingDrawing" xmlns:w10="urn:schemas-microsoft-com:office:word" xmlns:w="http://schemas.openxmlformats.org/wordprocessingml/2006/main" xmlns:w14="http://schemas.microsoft.com/office/word/2010/wordml" xmlns:w15="http://schemas.microsoft.com/office/word/2012/wordml" xmlns:w16cex="http://schemas.microsoft.com/office/word/2018/wordml/cex" xmlns:w16cid="http://schemas.microsoft.com/office/word/2016/wordml/cid" xmlns:w16="http://schemas.microsoft.com/office/word/2018/wordml" xmlns:w16du="http://schemas.microsoft.com/office/word/2023/wordml/word16du" xmlns:w16sdtdh="http://schemas.microsoft.com/office/word/2020/wordml/sdtdatahash" xmlns:w16se="http://schemas.microsoft.com/office/word/2015/wordml/symex" xmlns:wpg="http://schemas.microsoft.com/office/word/2010/wordprocessingGroup" xmlns:wpi="http://schemas.microsoft.com/office/word/2010/wordprocessingInk" xmlns:wne="http://schemas.microsoft.com/office/word/2006/wordml" xmlns:wps="http://schemas.microsoft.com/office/word/2010/wordprocessingShape" mc:Ignorable="w14 w15 w16se w16cid w16 w16cex w16sdtdh wp14">
+  <w:footnote w:type="separator" w:id="-1">
+    <w:p>
+      <w:r>
+        <w:separator/>
+      </w:r>
+    </w:p>
+  </w:footnote>
+  <w:footnote w:type="continuationSeparator" w:id="0">
+    <w:p>
+      <w:r>
+        <w:continuationSeparator/>
+      </w:r>
+    </w:p>
+  </w:footnote>
+</w:footnotes>
+</file>
+
 <file path=word/header1.xml><?xml version="1.0" encoding="utf-8"?>
-<w:hdr xmlns:r="http://schemas.openxmlformats.org/officeDocument/2006/relationships" xmlns:wp="http://schemas.openxmlformats.org/drawingml/2006/wordprocessingDrawing" xmlns:w="http://schemas.openxmlformats.org/wordprocessingml/2006/main" xmlns:w10="urn:schemas-microsoft-com:office:word" xmlns:w14="http://schemas.microsoft.com/office/word/2010/wordml" xmlns:wps="http://schemas.microsoft.com/office/word/2010/wordprocessingShape" xmlns:wpg="http://schemas.microsoft.com/office/word/2010/wordprocessingGroup" xmlns:mc="http://schemas.openxmlformats.org/markup-compatibility/2006" xmlns:v="urn:schemas-microsoft-com:vml" xmlns:o="urn:schemas-microsoft-com:office:office" xmlns:m="http://schemas.openxmlformats.org/officeDocument/2006/math" mc:Ignorable="w14">
+<w:hdr xmlns:wpc="http://schemas.microsoft.com/office/word/2010/wordprocessingCanvas" xmlns:cx="http://schemas.microsoft.com/office/drawing/2014/chartex" xmlns:cx1="http://schemas.microsoft.com/office/drawing/2015/9/8/chartex" xmlns:cx2="http://schemas.microsoft.com/office/drawing/2015/10/21/chartex" xmlns:cx3="http://schemas.microsoft.com/office/drawing/2016/5/9/chartex" xmlns:cx4="http://schemas.microsoft.com/office/drawing/2016/5/10/chartex" xmlns:cx5="http://schemas.microsoft.com/office/drawing/2016/5/11/chartex" xmlns:cx6="http://schemas.microsoft.com/office/drawing/2016/5/12/chartex" xmlns:cx7="http://schemas.microsoft.com/office/drawing/2016/5/13/chartex" xmlns:cx8="http://schemas.microsoft.com/office/drawing/2016/5/14/chartex" xmlns:mc="http://schemas.openxmlformats.org/markup-compatibility/2006" xmlns:aink="http://schemas.microsoft.com/office/drawing/2016/ink" xmlns:am3d="http://schemas.microsoft.com/office/drawing/2017/model3d" xmlns:o="urn:schemas-microsoft-com:office:office" xmlns:oel="http://schemas.microsoft.com/office/2019/extlst" xmlns:r="http://schemas.openxmlformats.org/officeDocument/2006/relationships" xmlns:m="http://schemas.openxmlformats.org/officeDocument/2006/math" xmlns:v="urn:schemas-microsoft-com:vml" xmlns:wp14="http://schemas.microsoft.com/office/word/2010/wordprocessingDrawing" xmlns:wp="http://schemas.openxmlformats.org/drawingml/2006/wordprocessingDrawing" xmlns:w10="urn:schemas-microsoft-com:office:word" xmlns:w="http://schemas.openxmlformats.org/wordprocessingml/2006/main" xmlns:w14="http://schemas.microsoft.com/office/word/2010/wordml" xmlns:w15="http://schemas.microsoft.com/office/word/2012/wordml" xmlns:w16cex="http://schemas.microsoft.com/office/word/2018/wordml/cex" xmlns:w16cid="http://schemas.microsoft.com/office/word/2016/wordml/cid" xmlns:w16="http://schemas.microsoft.com/office/word/2018/wordml" xmlns:w16du="http://schemas.microsoft.com/office/word/2023/wordml/word16du" xmlns:w16sdtdh="http://schemas.microsoft.com/office/word/2020/wordml/sdtdatahash" xmlns:w16se="http://schemas.microsoft.com/office/word/2015/wordml/symex" xmlns:wpg="http://schemas.microsoft.com/office/word/2010/wordprocessingGroup" xmlns:wpi="http://schemas.microsoft.com/office/word/2010/wordprocessingInk" xmlns:wne="http://schemas.microsoft.com/office/word/2006/wordml" xmlns:wps="http://schemas.microsoft.com/office/word/2010/wordprocessingShape" mc:Ignorable="w14 w15 w16se w16cid w16 w16cex w16sdtdh wp14">
   <w:p>
     <w:pPr>
       <w:pStyle w:val="Corps"/>
     </w:pPr>
     <w:r>
+      <w:rPr>
+        <w:noProof/>
+      </w:rPr>
       <mc:AlternateContent>
         <mc:Choice Requires="wps">
-          <w:drawing xmlns:a="http://schemas.openxmlformats.org/drawingml/2006/main">
-            <wp:anchor distT="152400" distB="152400" distL="152400" distR="152400" simplePos="0" relativeHeight="251658240" behindDoc="1" locked="0" layoutInCell="1" allowOverlap="1">
+          <w:drawing>
+            <wp:anchor distT="152400" distB="152400" distL="152400" distR="152400" simplePos="0" relativeHeight="251658240" behindDoc="1" locked="0" layoutInCell="1" allowOverlap="1" wp14:anchorId="0B6C215C" wp14:editId="4E487BEC">
               <wp:simplePos x="0" y="0"/>
               <wp:positionH relativeFrom="page">
                 <wp:posOffset>0</wp:posOffset>
@@ -354,54 +232,22 @@
         </mc:Fallback>
       </mc:AlternateContent>
     </w:r>
-    <w:r/>
   </w:p>
 </w:hdr>
 </file>
 
 <file path=word/styles.xml><?xml version="1.0" encoding="utf-8"?>
-<w:styles xmlns:w="http://schemas.openxmlformats.org/wordprocessingml/2006/main" xmlns:mc="http://schemas.openxmlformats.org/markup-compatibility/2006" xmlns:w14="http://schemas.microsoft.com/office/word/2010/wordml" mc:Ignorable="w14">
+<w:styles xmlns:mc="http://schemas.openxmlformats.org/markup-compatibility/2006" xmlns:r="http://schemas.openxmlformats.org/officeDocument/2006/relationships" xmlns:w="http://schemas.openxmlformats.org/wordprocessingml/2006/main" xmlns:w14="http://schemas.microsoft.com/office/word/2010/wordml" xmlns:w15="http://schemas.microsoft.com/office/word/2012/wordml" xmlns:w16cex="http://schemas.microsoft.com/office/word/2018/wordml/cex" xmlns:w16cid="http://schemas.microsoft.com/office/word/2016/wordml/cid" xmlns:w16="http://schemas.microsoft.com/office/word/2018/wordml" xmlns:w16sdtdh="http://schemas.microsoft.com/office/word/2020/wordml/sdtdatahash" xmlns:w16se="http://schemas.microsoft.com/office/word/2015/wordml/symex" mc:Ignorable="w14 w15 w16se w16cid w16 w16cex w16sdtdh">
   <w:docDefaults>
     <w:rPrDefault>
       <w:rPr>
-        <w:rFonts w:ascii="Times New Roman" w:cs="Times New Roman" w:hAnsi="Times New Roman" w:eastAsia="Arial Unicode MS"/>
-        <w:b w:val="0"/>
-        <w:bCs w:val="0"/>
-        <w:i w:val="0"/>
-        <w:iCs w:val="0"/>
-        <w:caps w:val="0"/>
-        <w:smallCaps w:val="0"/>
-        <w:strike w:val="0"/>
-        <w:dstrike w:val="0"/>
-        <w:outline w:val="0"/>
-        <w:emboss w:val="0"/>
-        <w:imprint w:val="0"/>
-        <w:vanish w:val="0"/>
-        <w:color w:val="auto"/>
-        <w:spacing w:val="0"/>
-        <w:w w:val="100"/>
-        <w:kern w:val="0"/>
-        <w:position w:val="0"/>
-        <w:sz w:val="20"/>
-        <w:szCs w:val="20"/>
-        <w:u w:val="none" w:color="auto"/>
+        <w:rFonts w:ascii="Times New Roman" w:eastAsia="Arial Unicode MS" w:hAnsi="Times New Roman" w:cs="Times New Roman"/>
         <w:bdr w:val="nil"/>
-        <w:vertAlign w:val="baseline"/>
-        <w:lang/>
+        <w:lang w:bidi="ar-SA"/>
       </w:rPr>
     </w:rPrDefault>
     <w:pPrDefault>
       <w:pPr>
-        <w:keepNext w:val="0"/>
-        <w:keepLines w:val="0"/>
-        <w:pageBreakBefore w:val="0"/>
-        <w:framePr w:anchorLock="0" w:w="0" w:h="0" w:vSpace="0" w:hSpace="0" w:xAlign="left" w:y="0" w:hRule="exact" w:vAnchor="margin"/>
-        <w:widowControl w:val="1"/>
-        <w:numPr>
-          <w:ilvl w:val="0"/>
-          <w:numId w:val="0"/>
-        </w:numPr>
-        <w:suppressLineNumbers w:val="0"/>
         <w:pBdr>
           <w:top w:val="nil"/>
           <w:left w:val="nil"/>
@@ -410,28 +256,422 @@
           <w:between w:val="nil"/>
           <w:bar w:val="nil"/>
         </w:pBdr>
-        <w:shd w:val="clear" w:color="auto" w:fill="auto"/>
-        <w:suppressAutoHyphens w:val="0"/>
-        <w:spacing w:before="0" w:beforeAutospacing="0" w:after="0" w:afterAutospacing="0" w:line="240" w:lineRule="auto"/>
-        <w:ind w:left="0" w:right="0" w:firstLine="0"/>
-        <w:jc w:val="left"/>
-        <w:outlineLvl w:val="9"/>
       </w:pPr>
     </w:pPrDefault>
   </w:docDefaults>
+  <w:latentStyles w:defLockedState="0" w:defUIPriority="99" w:defSemiHidden="0" w:defUnhideWhenUsed="0" w:defQFormat="0" w:count="376">
+    <w:lsdException w:name="Normal" w:uiPriority="0" w:qFormat="1"/>
+    <w:lsdException w:name="heading 1" w:uiPriority="9" w:qFormat="1"/>
+    <w:lsdException w:name="heading 2" w:semiHidden="1" w:uiPriority="9" w:unhideWhenUsed="1" w:qFormat="1"/>
+    <w:lsdException w:name="heading 3" w:semiHidden="1" w:uiPriority="9" w:unhideWhenUsed="1" w:qFormat="1"/>
+    <w:lsdException w:name="heading 4" w:semiHidden="1" w:uiPriority="9" w:unhideWhenUsed="1" w:qFormat="1"/>
+    <w:lsdException w:name="heading 5" w:semiHidden="1" w:uiPriority="9" w:unhideWhenUsed="1" w:qFormat="1"/>
+    <w:lsdException w:name="heading 6" w:semiHidden="1" w:uiPriority="9" w:unhideWhenUsed="1" w:qFormat="1"/>
+    <w:lsdException w:name="heading 7" w:semiHidden="1" w:uiPriority="9" w:unhideWhenUsed="1" w:qFormat="1"/>
+    <w:lsdException w:name="heading 8" w:semiHidden="1" w:uiPriority="9" w:unhideWhenUsed="1" w:qFormat="1"/>
+    <w:lsdException w:name="heading 9" w:semiHidden="1" w:uiPriority="9" w:unhideWhenUsed="1" w:qFormat="1"/>
+    <w:lsdException w:name="index 1" w:semiHidden="1" w:unhideWhenUsed="1"/>
+    <w:lsdException w:name="index 2" w:semiHidden="1" w:unhideWhenUsed="1"/>
+    <w:lsdException w:name="index 3" w:semiHidden="1" w:unhideWhenUsed="1"/>
+    <w:lsdException w:name="index 4" w:semiHidden="1" w:unhideWhenUsed="1"/>
+    <w:lsdException w:name="index 5" w:semiHidden="1" w:unhideWhenUsed="1"/>
+    <w:lsdException w:name="index 6" w:semiHidden="1" w:unhideWhenUsed="1"/>
+    <w:lsdException w:name="index 7" w:semiHidden="1" w:unhideWhenUsed="1"/>
+    <w:lsdException w:name="index 8" w:semiHidden="1" w:unhideWhenUsed="1"/>
+    <w:lsdException w:name="index 9" w:semiHidden="1" w:unhideWhenUsed="1"/>
+    <w:lsdException w:name="toc 1" w:semiHidden="1" w:uiPriority="39" w:unhideWhenUsed="1"/>
+    <w:lsdException w:name="toc 2" w:semiHidden="1" w:uiPriority="39" w:unhideWhenUsed="1"/>
+    <w:lsdException w:name="toc 3" w:semiHidden="1" w:uiPriority="39" w:unhideWhenUsed="1"/>
+    <w:lsdException w:name="toc 4" w:semiHidden="1" w:uiPriority="39" w:unhideWhenUsed="1"/>
+    <w:lsdException w:name="toc 5" w:semiHidden="1" w:uiPriority="39" w:unhideWhenUsed="1"/>
+    <w:lsdException w:name="toc 6" w:semiHidden="1" w:uiPriority="39" w:unhideWhenUsed="1"/>
+    <w:lsdException w:name="toc 7" w:semiHidden="1" w:uiPriority="39" w:unhideWhenUsed="1"/>
+    <w:lsdException w:name="toc 8" w:semiHidden="1" w:uiPriority="39" w:unhideWhenUsed="1"/>
+    <w:lsdException w:name="toc 9" w:semiHidden="1" w:uiPriority="39" w:unhideWhenUsed="1"/>
+    <w:lsdException w:name="Normal Indent" w:semiHidden="1" w:unhideWhenUsed="1"/>
+    <w:lsdException w:name="footnote text" w:semiHidden="1" w:unhideWhenUsed="1"/>
+    <w:lsdException w:name="annotation text" w:semiHidden="1" w:unhideWhenUsed="1"/>
+    <w:lsdException w:name="header" w:semiHidden="1" w:unhideWhenUsed="1"/>
+    <w:lsdException w:name="footer" w:semiHidden="1" w:unhideWhenUsed="1"/>
+    <w:lsdException w:name="index heading" w:semiHidden="1" w:unhideWhenUsed="1"/>
+    <w:lsdException w:name="caption" w:semiHidden="1" w:uiPriority="35" w:unhideWhenUsed="1" w:qFormat="1"/>
+    <w:lsdException w:name="table of figures" w:semiHidden="1" w:unhideWhenUsed="1"/>
+    <w:lsdException w:name="envelope address" w:semiHidden="1" w:unhideWhenUsed="1"/>
+    <w:lsdException w:name="envelope return" w:semiHidden="1" w:unhideWhenUsed="1"/>
+    <w:lsdException w:name="footnote reference" w:semiHidden="1" w:unhideWhenUsed="1"/>
+    <w:lsdException w:name="annotation reference" w:semiHidden="1" w:unhideWhenUsed="1"/>
+    <w:lsdException w:name="line number" w:semiHidden="1" w:unhideWhenUsed="1"/>
+    <w:lsdException w:name="page number" w:semiHidden="1" w:unhideWhenUsed="1"/>
+    <w:lsdException w:name="endnote reference" w:semiHidden="1" w:unhideWhenUsed="1"/>
+    <w:lsdException w:name="endnote text" w:semiHidden="1" w:unhideWhenUsed="1"/>
+    <w:lsdException w:name="table of authorities" w:semiHidden="1" w:unhideWhenUsed="1"/>
+    <w:lsdException w:name="macro" w:semiHidden="1" w:unhideWhenUsed="1"/>
+    <w:lsdException w:name="toa heading" w:semiHidden="1" w:unhideWhenUsed="1"/>
+    <w:lsdException w:name="List" w:semiHidden="1" w:unhideWhenUsed="1"/>
+    <w:lsdException w:name="List Bullet" w:semiHidden="1" w:unhideWhenUsed="1"/>
+    <w:lsdException w:name="List Number" w:semiHidden="1" w:unhideWhenUsed="1"/>
+    <w:lsdException w:name="List 2" w:semiHidden="1" w:unhideWhenUsed="1"/>
+    <w:lsdException w:name="List 3" w:semiHidden="1" w:unhideWhenUsed="1"/>
+    <w:lsdException w:name="List 4" w:semiHidden="1" w:unhideWhenUsed="1"/>
+    <w:lsdException w:name="List 5" w:semiHidden="1" w:unhideWhenUsed="1"/>
+    <w:lsdException w:name="List Bullet 2" w:semiHidden="1" w:unhideWhenUsed="1"/>
+    <w:lsdException w:name="List Bullet 3" w:semiHidden="1" w:unhideWhenUsed="1"/>
+    <w:lsdException w:name="List Bullet 4" w:semiHidden="1" w:unhideWhenUsed="1"/>
+    <w:lsdException w:name="List Bullet 5" w:semiHidden="1" w:unhideWhenUsed="1"/>
+    <w:lsdException w:name="List Number 2" w:semiHidden="1" w:unhideWhenUsed="1"/>
+    <w:lsdException w:name="List Number 3" w:semiHidden="1" w:unhideWhenUsed="1"/>
+    <w:lsdException w:name="List Number 4" w:semiHidden="1" w:unhideWhenUsed="1"/>
+    <w:lsdException w:name="List Number 5" w:semiHidden="1" w:unhideWhenUsed="1"/>
+    <w:lsdException w:name="Title" w:uiPriority="10" w:qFormat="1"/>
+    <w:lsdException w:name="Closing" w:semiHidden="1" w:unhideWhenUsed="1"/>
+    <w:lsdException w:name="Signature" w:semiHidden="1" w:unhideWhenUsed="1"/>
+    <w:lsdException w:name="Default Paragraph Font" w:semiHidden="1" w:uiPriority="1" w:unhideWhenUsed="1"/>
+    <w:lsdException w:name="Body Text" w:semiHidden="1" w:unhideWhenUsed="1"/>
+    <w:lsdException w:name="Body Text Indent" w:semiHidden="1" w:unhideWhenUsed="1"/>
+    <w:lsdException w:name="List Continue" w:semiHidden="1" w:unhideWhenUsed="1"/>
+    <w:lsdException w:name="List Continue 2" w:semiHidden="1" w:unhideWhenUsed="1"/>
+    <w:lsdException w:name="List Continue 3" w:semiHidden="1" w:unhideWhenUsed="1"/>
+    <w:lsdException w:name="List Continue 4" w:semiHidden="1" w:unhideWhenUsed="1"/>
+    <w:lsdException w:name="List Continue 5" w:semiHidden="1" w:unhideWhenUsed="1"/>
+    <w:lsdException w:name="Message Header" w:semiHidden="1" w:unhideWhenUsed="1"/>
+    <w:lsdException w:name="Subtitle" w:uiPriority="11" w:qFormat="1"/>
+    <w:lsdException w:name="Salutation" w:semiHidden="1" w:unhideWhenUsed="1"/>
+    <w:lsdException w:name="Date" w:semiHidden="1" w:unhideWhenUsed="1"/>
+    <w:lsdException w:name="Body Text First Indent" w:semiHidden="1" w:unhideWhenUsed="1"/>
+    <w:lsdException w:name="Body Text First Indent 2" w:semiHidden="1" w:unhideWhenUsed="1"/>
+    <w:lsdException w:name="Note Heading" w:semiHidden="1" w:unhideWhenUsed="1"/>
+    <w:lsdException w:name="Body Text 2" w:semiHidden="1" w:unhideWhenUsed="1"/>
+    <w:lsdException w:name="Body Text 3" w:semiHidden="1" w:unhideWhenUsed="1"/>
+    <w:lsdException w:name="Body Text Indent 2" w:semiHidden="1" w:unhideWhenUsed="1"/>
+    <w:lsdException w:name="Body Text Indent 3" w:semiHidden="1" w:unhideWhenUsed="1"/>
+    <w:lsdException w:name="Block Text" w:semiHidden="1" w:unhideWhenUsed="1"/>
+    <w:lsdException w:name="Hyperlink" w:semiHidden="1" w:unhideWhenUsed="1"/>
+    <w:lsdException w:name="FollowedHyperlink" w:semiHidden="1" w:unhideWhenUsed="1"/>
+    <w:lsdException w:name="Strong" w:uiPriority="22" w:qFormat="1"/>
+    <w:lsdException w:name="Emphasis" w:uiPriority="20" w:qFormat="1"/>
+    <w:lsdException w:name="Document Map" w:semiHidden="1" w:unhideWhenUsed="1"/>
+    <w:lsdException w:name="Plain Text" w:semiHidden="1" w:unhideWhenUsed="1"/>
+    <w:lsdException w:name="E-mail Signature" w:semiHidden="1" w:unhideWhenUsed="1"/>
+    <w:lsdException w:name="HTML Top of Form" w:semiHidden="1" w:unhideWhenUsed="1"/>
+    <w:lsdException w:name="HTML Bottom of Form" w:semiHidden="1" w:unhideWhenUsed="1"/>
+    <w:lsdException w:name="Normal (Web)" w:semiHidden="1" w:unhideWhenUsed="1"/>
+    <w:lsdException w:name="HTML Acronym" w:semiHidden="1" w:unhideWhenUsed="1"/>
+    <w:lsdException w:name="HTML Address" w:semiHidden="1" w:unhideWhenUsed="1"/>
+    <w:lsdException w:name="HTML Cite" w:semiHidden="1" w:unhideWhenUsed="1"/>
+    <w:lsdException w:name="HTML Code" w:semiHidden="1" w:unhideWhenUsed="1"/>
+    <w:lsdException w:name="HTML Definition" w:semiHidden="1" w:unhideWhenUsed="1"/>
+    <w:lsdException w:name="HTML Keyboard" w:semiHidden="1" w:unhideWhenUsed="1"/>
+    <w:lsdException w:name="HTML Preformatted" w:semiHidden="1" w:unhideWhenUsed="1"/>
+    <w:lsdException w:name="HTML Sample" w:semiHidden="1" w:unhideWhenUsed="1"/>
+    <w:lsdException w:name="HTML Typewriter" w:semiHidden="1" w:unhideWhenUsed="1"/>
+    <w:lsdException w:name="HTML Variable" w:semiHidden="1" w:unhideWhenUsed="1"/>
+    <w:lsdException w:name="Normal Table" w:semiHidden="1" w:unhideWhenUsed="1"/>
+    <w:lsdException w:name="annotation subject" w:semiHidden="1" w:unhideWhenUsed="1"/>
+    <w:lsdException w:name="No List" w:semiHidden="1" w:unhideWhenUsed="1"/>
+    <w:lsdException w:name="Outline List 1" w:semiHidden="1" w:unhideWhenUsed="1"/>
+    <w:lsdException w:name="Outline List 2" w:semiHidden="1" w:unhideWhenUsed="1"/>
+    <w:lsdException w:name="Outline List 3" w:semiHidden="1" w:unhideWhenUsed="1"/>
+    <w:lsdException w:name="Table Simple 1" w:semiHidden="1" w:unhideWhenUsed="1"/>
+    <w:lsdException w:name="Table Simple 2" w:semiHidden="1" w:unhideWhenUsed="1"/>
+    <w:lsdException w:name="Table Simple 3" w:semiHidden="1" w:unhideWhenUsed="1"/>
+    <w:lsdException w:name="Table Classic 1" w:semiHidden="1" w:unhideWhenUsed="1"/>
+    <w:lsdException w:name="Table Classic 2" w:semiHidden="1" w:unhideWhenUsed="1"/>
+    <w:lsdException w:name="Table Classic 3" w:semiHidden="1" w:unhideWhenUsed="1"/>
+    <w:lsdException w:name="Table Classic 4" w:semiHidden="1" w:unhideWhenUsed="1"/>
+    <w:lsdException w:name="Table Colorful 1" w:semiHidden="1" w:unhideWhenUsed="1"/>
+    <w:lsdException w:name="Table Colorful 2" w:semiHidden="1" w:unhideWhenUsed="1"/>
+    <w:lsdException w:name="Table Colorful 3" w:semiHidden="1" w:unhideWhenUsed="1"/>
+    <w:lsdException w:name="Table Columns 1" w:semiHidden="1" w:unhideWhenUsed="1"/>
+    <w:lsdException w:name="Table Columns 2" w:semiHidden="1" w:unhideWhenUsed="1"/>
+    <w:lsdException w:name="Table Columns 3" w:semiHidden="1" w:unhideWhenUsed="1"/>
+    <w:lsdException w:name="Table Columns 4" w:semiHidden="1" w:unhideWhenUsed="1"/>
+    <w:lsdException w:name="Table Columns 5" w:semiHidden="1" w:unhideWhenUsed="1"/>
+    <w:lsdException w:name="Table Grid 1" w:semiHidden="1" w:unhideWhenUsed="1"/>
+    <w:lsdException w:name="Table Grid 2" w:semiHidden="1" w:unhideWhenUsed="1"/>
+    <w:lsdException w:name="Table Grid 3" w:semiHidden="1" w:unhideWhenUsed="1"/>
+    <w:lsdException w:name="Table Grid 4" w:semiHidden="1" w:unhideWhenUsed="1"/>
+    <w:lsdException w:name="Table Grid 5" w:semiHidden="1" w:unhideWhenUsed="1"/>
+    <w:lsdException w:name="Table Grid 6" w:semiHidden="1" w:unhideWhenUsed="1"/>
+    <w:lsdException w:name="Table Grid 7" w:semiHidden="1" w:unhideWhenUsed="1"/>
+    <w:lsdException w:name="Table Grid 8" w:semiHidden="1" w:unhideWhenUsed="1"/>
+    <w:lsdException w:name="Table List 1" w:semiHidden="1" w:unhideWhenUsed="1"/>
+    <w:lsdException w:name="Table List 2" w:semiHidden="1" w:unhideWhenUsed="1"/>
+    <w:lsdException w:name="Table List 3" w:semiHidden="1" w:unhideWhenUsed="1"/>
+    <w:lsdException w:name="Table List 4" w:semiHidden="1" w:unhideWhenUsed="1"/>
+    <w:lsdException w:name="Table List 5" w:semiHidden="1" w:unhideWhenUsed="1"/>
+    <w:lsdException w:name="Table List 6" w:semiHidden="1" w:unhideWhenUsed="1"/>
+    <w:lsdException w:name="Table List 7" w:semiHidden="1" w:unhideWhenUsed="1"/>
+    <w:lsdException w:name="Table List 8" w:semiHidden="1" w:unhideWhenUsed="1"/>
+    <w:lsdException w:name="Table 3D effects 1" w:semiHidden="1" w:unhideWhenUsed="1"/>
+    <w:lsdException w:name="Table 3D effects 2" w:semiHidden="1" w:unhideWhenUsed="1"/>
+    <w:lsdException w:name="Table 3D effects 3" w:semiHidden="1" w:unhideWhenUsed="1"/>
+    <w:lsdException w:name="Table Contemporary" w:semiHidden="1" w:unhideWhenUsed="1"/>
+    <w:lsdException w:name="Table Elegant" w:semiHidden="1" w:unhideWhenUsed="1"/>
+    <w:lsdException w:name="Table Professional" w:semiHidden="1" w:unhideWhenUsed="1"/>
+    <w:lsdException w:name="Table Subtle 1" w:semiHidden="1" w:unhideWhenUsed="1"/>
+    <w:lsdException w:name="Table Subtle 2" w:semiHidden="1" w:unhideWhenUsed="1"/>
+    <w:lsdException w:name="Table Web 1" w:semiHidden="1" w:unhideWhenUsed="1"/>
+    <w:lsdException w:name="Table Web 2" w:semiHidden="1" w:unhideWhenUsed="1"/>
+    <w:lsdException w:name="Table Web 3" w:semiHidden="1" w:unhideWhenUsed="1"/>
+    <w:lsdException w:name="Balloon Text" w:semiHidden="1" w:unhideWhenUsed="1"/>
+    <w:lsdException w:name="Table Grid" w:uiPriority="39"/>
+    <w:lsdException w:name="Table Theme" w:semiHidden="1" w:unhideWhenUsed="1"/>
+    <w:lsdException w:name="Placeholder Text" w:semiHidden="1"/>
+    <w:lsdException w:name="No Spacing" w:uiPriority="1" w:qFormat="1"/>
+    <w:lsdException w:name="Light Shading" w:uiPriority="60"/>
+    <w:lsdException w:name="Light List" w:uiPriority="61"/>
+    <w:lsdException w:name="Light Grid" w:uiPriority="62"/>
+    <w:lsdException w:name="Medium Shading 1" w:uiPriority="63"/>
+    <w:lsdException w:name="Medium Shading 2" w:uiPriority="64"/>
+    <w:lsdException w:name="Medium List 1" w:uiPriority="65"/>
+    <w:lsdException w:name="Medium List 2" w:uiPriority="66"/>
+    <w:lsdException w:name="Medium Grid 1" w:uiPriority="67"/>
+    <w:lsdException w:name="Medium Grid 2" w:uiPriority="68"/>
+    <w:lsdException w:name="Medium Grid 3" w:uiPriority="69"/>
+    <w:lsdException w:name="Dark List" w:uiPriority="70"/>
+    <w:lsdException w:name="Colorful Shading" w:uiPriority="71"/>
+    <w:lsdException w:name="Colorful List" w:uiPriority="72"/>
+    <w:lsdException w:name="Colorful Grid" w:uiPriority="73"/>
+    <w:lsdException w:name="Light Shading Accent 1" w:uiPriority="60"/>
+    <w:lsdException w:name="Light List Accent 1" w:uiPriority="61"/>
+    <w:lsdException w:name="Light Grid Accent 1" w:uiPriority="62"/>
+    <w:lsdException w:name="Medium Shading 1 Accent 1" w:uiPriority="63"/>
+    <w:lsdException w:name="Medium Shading 2 Accent 1" w:uiPriority="64"/>
+    <w:lsdException w:name="Medium List 1 Accent 1" w:uiPriority="65"/>
+    <w:lsdException w:name="Revision" w:semiHidden="1"/>
+    <w:lsdException w:name="List Paragraph" w:uiPriority="34" w:qFormat="1"/>
+    <w:lsdException w:name="Quote" w:uiPriority="29" w:qFormat="1"/>
+    <w:lsdException w:name="Intense Quote" w:uiPriority="30" w:qFormat="1"/>
+    <w:lsdException w:name="Medium List 2 Accent 1" w:uiPriority="66"/>
+    <w:lsdException w:name="Medium Grid 1 Accent 1" w:uiPriority="67"/>
+    <w:lsdException w:name="Medium Grid 2 Accent 1" w:uiPriority="68"/>
+    <w:lsdException w:name="Medium Grid 3 Accent 1" w:uiPriority="69"/>
+    <w:lsdException w:name="Dark List Accent 1" w:uiPriority="70"/>
+    <w:lsdException w:name="Colorful Shading Accent 1" w:uiPriority="71"/>
+    <w:lsdException w:name="Colorful List Accent 1" w:uiPriority="72"/>
+    <w:lsdException w:name="Colorful Grid Accent 1" w:uiPriority="73"/>
+    <w:lsdException w:name="Light Shading Accent 2" w:uiPriority="60"/>
+    <w:lsdException w:name="Light List Accent 2" w:uiPriority="61"/>
+    <w:lsdException w:name="Light Grid Accent 2" w:uiPriority="62"/>
+    <w:lsdException w:name="Medium Shading 1 Accent 2" w:uiPriority="63"/>
+    <w:lsdException w:name="Medium Shading 2 Accent 2" w:uiPriority="64"/>
+    <w:lsdException w:name="Medium List 1 Accent 2" w:uiPriority="65"/>
+    <w:lsdException w:name="Medium List 2 Accent 2" w:uiPriority="66"/>
+    <w:lsdException w:name="Medium Grid 1 Accent 2" w:uiPriority="67"/>
+    <w:lsdException w:name="Medium Grid 2 Accent 2" w:uiPriority="68"/>
+    <w:lsdException w:name="Medium Grid 3 Accent 2" w:uiPriority="69"/>
+    <w:lsdException w:name="Dark List Accent 2" w:uiPriority="70"/>
+    <w:lsdException w:name="Colorful Shading Accent 2" w:uiPriority="71"/>
+    <w:lsdException w:name="Colorful List Accent 2" w:uiPriority="72"/>
+    <w:lsdException w:name="Colorful Grid Accent 2" w:uiPriority="73"/>
+    <w:lsdException w:name="Light Shading Accent 3" w:uiPriority="60"/>
+    <w:lsdException w:name="Light List Accent 3" w:uiPriority="61"/>
+    <w:lsdException w:name="Light Grid Accent 3" w:uiPriority="62"/>
+    <w:lsdException w:name="Medium Shading 1 Accent 3" w:uiPriority="63"/>
+    <w:lsdException w:name="Medium Shading 2 Accent 3" w:uiPriority="64"/>
+    <w:lsdException w:name="Medium List 1 Accent 3" w:uiPriority="65"/>
+    <w:lsdException w:name="Medium List 2 Accent 3" w:uiPriority="66"/>
+    <w:lsdException w:name="Medium Grid 1 Accent 3" w:uiPriority="67"/>
+    <w:lsdException w:name="Medium Grid 2 Accent 3" w:uiPriority="68"/>
+    <w:lsdException w:name="Medium Grid 3 Accent 3" w:uiPriority="69"/>
+    <w:lsdException w:name="Dark List Accent 3" w:uiPriority="70"/>
+    <w:lsdException w:name="Colorful Shading Accent 3" w:uiPriority="71"/>
+    <w:lsdException w:name="Colorful List Accent 3" w:uiPriority="72"/>
+    <w:lsdException w:name="Colorful Grid Accent 3" w:uiPriority="73"/>
+    <w:lsdException w:name="Light Shading Accent 4" w:uiPriority="60"/>
+    <w:lsdException w:name="Light List Accent 4" w:uiPriority="61"/>
+    <w:lsdException w:name="Light Grid Accent 4" w:uiPriority="62"/>
+    <w:lsdException w:name="Medium Shading 1 Accent 4" w:uiPriority="63"/>
+    <w:lsdException w:name="Medium Shading 2 Accent 4" w:uiPriority="64"/>
+    <w:lsdException w:name="Medium List 1 Accent 4" w:uiPriority="65"/>
+    <w:lsdException w:name="Medium List 2 Accent 4" w:uiPriority="66"/>
+    <w:lsdException w:name="Medium Grid 1 Accent 4" w:uiPriority="67"/>
+    <w:lsdException w:name="Medium Grid 2 Accent 4" w:uiPriority="68"/>
+    <w:lsdException w:name="Medium Grid 3 Accent 4" w:uiPriority="69"/>
+    <w:lsdException w:name="Dark List Accent 4" w:uiPriority="70"/>
+    <w:lsdException w:name="Colorful Shading Accent 4" w:uiPriority="71"/>
+    <w:lsdException w:name="Colorful List Accent 4" w:uiPriority="72"/>
+    <w:lsdException w:name="Colorful Grid Accent 4" w:uiPriority="73"/>
+    <w:lsdException w:name="Light Shading Accent 5" w:uiPriority="60"/>
+    <w:lsdException w:name="Light List Accent 5" w:uiPriority="61"/>
+    <w:lsdException w:name="Light Grid Accent 5" w:uiPriority="62"/>
+    <w:lsdException w:name="Medium Shading 1 Accent 5" w:uiPriority="63"/>
+    <w:lsdException w:name="Medium Shading 2 Accent 5" w:uiPriority="64"/>
+    <w:lsdException w:name="Medium List 1 Accent 5" w:uiPriority="65"/>
+    <w:lsdException w:name="Medium List 2 Accent 5" w:uiPriority="66"/>
+    <w:lsdException w:name="Medium Grid 1 Accent 5" w:uiPriority="67"/>
+    <w:lsdException w:name="Medium Grid 2 Accent 5" w:uiPriority="68"/>
+    <w:lsdException w:name="Medium Grid 3 Accent 5" w:uiPriority="69"/>
+    <w:lsdException w:name="Dark List Accent 5" w:uiPriority="70"/>
+    <w:lsdException w:name="Colorful Shading Accent 5" w:uiPriority="71"/>
+    <w:lsdException w:name="Colorful List Accent 5" w:uiPriority="72"/>
+    <w:lsdException w:name="Colorful Grid Accent 5" w:uiPriority="73"/>
+    <w:lsdException w:name="Light Shading Accent 6" w:uiPriority="60"/>
+    <w:lsdException w:name="Light List Accent 6" w:uiPriority="61"/>
+    <w:lsdException w:name="Light Grid Accent 6" w:uiPriority="62"/>
+    <w:lsdException w:name="Medium Shading 1 Accent 6" w:uiPriority="63"/>
+    <w:lsdException w:name="Medium Shading 2 Accent 6" w:uiPriority="64"/>
+    <w:lsdException w:name="Medium List 1 Accent 6" w:uiPriority="65"/>
+    <w:lsdException w:name="Medium List 2 Accent 6" w:uiPriority="66"/>
+    <w:lsdException w:name="Medium Grid 1 Accent 6" w:uiPriority="67"/>
+    <w:lsdException w:name="Medium Grid 2 Accent 6" w:uiPriority="68"/>
+    <w:lsdException w:name="Medium Grid 3 Accent 6" w:uiPriority="69"/>
+    <w:lsdException w:name="Dark List Accent 6" w:uiPriority="70"/>
+    <w:lsdException w:name="Colorful Shading Accent 6" w:uiPriority="71"/>
+    <w:lsdException w:name="Colorful List Accent 6" w:uiPriority="72"/>
+    <w:lsdException w:name="Colorful Grid Accent 6" w:uiPriority="73"/>
+    <w:lsdException w:name="Subtle Emphasis" w:uiPriority="19" w:qFormat="1"/>
+    <w:lsdException w:name="Intense Emphasis" w:uiPriority="21" w:qFormat="1"/>
+    <w:lsdException w:name="Subtle Reference" w:uiPriority="31" w:qFormat="1"/>
+    <w:lsdException w:name="Intense Reference" w:uiPriority="32" w:qFormat="1"/>
+    <w:lsdException w:name="Book Title" w:uiPriority="33" w:qFormat="1"/>
+    <w:lsdException w:name="Bibliography" w:semiHidden="1" w:uiPriority="37" w:unhideWhenUsed="1"/>
+    <w:lsdException w:name="TOC Heading" w:semiHidden="1" w:uiPriority="39" w:unhideWhenUsed="1" w:qFormat="1"/>
+    <w:lsdException w:name="Plain Table 1" w:uiPriority="41"/>
+    <w:lsdException w:name="Plain Table 2" w:uiPriority="42"/>
+    <w:lsdException w:name="Plain Table 3" w:uiPriority="43"/>
+    <w:lsdException w:name="Plain Table 4" w:uiPriority="44"/>
+    <w:lsdException w:name="Plain Table 5" w:uiPriority="45"/>
+    <w:lsdException w:name="Grid Table Light" w:uiPriority="40"/>
+    <w:lsdException w:name="Grid Table 1 Light" w:uiPriority="46"/>
+    <w:lsdException w:name="Grid Table 2" w:uiPriority="47"/>
+    <w:lsdException w:name="Grid Table 3" w:uiPriority="48"/>
+    <w:lsdException w:name="Grid Table 4" w:uiPriority="49"/>
+    <w:lsdException w:name="Grid Table 5 Dark" w:uiPriority="50"/>
+    <w:lsdException w:name="Grid Table 6 Colorful" w:uiPriority="51"/>
+    <w:lsdException w:name="Grid Table 7 Colorful" w:uiPriority="52"/>
+    <w:lsdException w:name="Grid Table 1 Light Accent 1" w:uiPriority="46"/>
+    <w:lsdException w:name="Grid Table 2 Accent 1" w:uiPriority="47"/>
+    <w:lsdException w:name="Grid Table 3 Accent 1" w:uiPriority="48"/>
+    <w:lsdException w:name="Grid Table 4 Accent 1" w:uiPriority="49"/>
+    <w:lsdException w:name="Grid Table 5 Dark Accent 1" w:uiPriority="50"/>
+    <w:lsdException w:name="Grid Table 6 Colorful Accent 1" w:uiPriority="51"/>
+    <w:lsdException w:name="Grid Table 7 Colorful Accent 1" w:uiPriority="52"/>
+    <w:lsdException w:name="Grid Table 1 Light Accent 2" w:uiPriority="46"/>
+    <w:lsdException w:name="Grid Table 2 Accent 2" w:uiPriority="47"/>
+    <w:lsdException w:name="Grid Table 3 Accent 2" w:uiPriority="48"/>
+    <w:lsdException w:name="Grid Table 4 Accent 2" w:uiPriority="49"/>
+    <w:lsdException w:name="Grid Table 5 Dark Accent 2" w:uiPriority="50"/>
+    <w:lsdException w:name="Grid Table 6 Colorful Accent 2" w:uiPriority="51"/>
+    <w:lsdException w:name="Grid Table 7 Colorful Accent 2" w:uiPriority="52"/>
+    <w:lsdException w:name="Grid Table 1 Light Accent 3" w:uiPriority="46"/>
+    <w:lsdException w:name="Grid Table 2 Accent 3" w:uiPriority="47"/>
+    <w:lsdException w:name="Grid Table 3 Accent 3" w:uiPriority="48"/>
+    <w:lsdException w:name="Grid Table 4 Accent 3" w:uiPriority="49"/>
+    <w:lsdException w:name="Grid Table 5 Dark Accent 3" w:uiPriority="50"/>
+    <w:lsdException w:name="Grid Table 6 Colorful Accent 3" w:uiPriority="51"/>
+    <w:lsdException w:name="Grid Table 7 Colorful Accent 3" w:uiPriority="52"/>
+    <w:lsdException w:name="Grid Table 1 Light Accent 4" w:uiPriority="46"/>
+    <w:lsdException w:name="Grid Table 2 Accent 4" w:uiPriority="47"/>
+    <w:lsdException w:name="Grid Table 3 Accent 4" w:uiPriority="48"/>
+    <w:lsdException w:name="Grid Table 4 Accent 4" w:uiPriority="49"/>
+    <w:lsdException w:name="Grid Table 5 Dark Accent 4" w:uiPriority="50"/>
+    <w:lsdException w:name="Grid Table 6 Colorful Accent 4" w:uiPriority="51"/>
+    <w:lsdException w:name="Grid Table 7 Colorful Accent 4" w:uiPriority="52"/>
+    <w:lsdException w:name="Grid Table 1 Light Accent 5" w:uiPriority="46"/>
+    <w:lsdException w:name="Grid Table 2 Accent 5" w:uiPriority="47"/>
+    <w:lsdException w:name="Grid Table 3 Accent 5" w:uiPriority="48"/>
+    <w:lsdException w:name="Grid Table 4 Accent 5" w:uiPriority="49"/>
+    <w:lsdException w:name="Grid Table 5 Dark Accent 5" w:uiPriority="50"/>
+    <w:lsdException w:name="Grid Table 6 Colorful Accent 5" w:uiPriority="51"/>
+    <w:lsdException w:name="Grid Table 7 Colorful Accent 5" w:uiPriority="52"/>
+    <w:lsdException w:name="Grid Table 1 Light Accent 6" w:uiPriority="46"/>
+    <w:lsdException w:name="Grid Table 2 Accent 6" w:uiPriority="47"/>
+    <w:lsdException w:name="Grid Table 3 Accent 6" w:uiPriority="48"/>
+    <w:lsdException w:name="Grid Table 4 Accent 6" w:uiPriority="49"/>
+    <w:lsdException w:name="Grid Table 5 Dark Accent 6" w:uiPriority="50"/>
+    <w:lsdException w:name="Grid Table 6 Colorful Accent 6" w:uiPriority="51"/>
+    <w:lsdException w:name="Grid Table 7 Colorful Accent 6" w:uiPriority="52"/>
+    <w:lsdException w:name="List Table 1 Light" w:uiPriority="46"/>
+    <w:lsdException w:name="List Table 2" w:uiPriority="47"/>
+    <w:lsdException w:name="List Table 3" w:uiPriority="48"/>
+    <w:lsdException w:name="List Table 4" w:uiPriority="49"/>
+    <w:lsdException w:name="List Table 5 Dark" w:uiPriority="50"/>
+    <w:lsdException w:name="List Table 6 Colorful" w:uiPriority="51"/>
+    <w:lsdException w:name="List Table 7 Colorful" w:uiPriority="52"/>
+    <w:lsdException w:name="List Table 1 Light Accent 1" w:uiPriority="46"/>
+    <w:lsdException w:name="List Table 2 Accent 1" w:uiPriority="47"/>
+    <w:lsdException w:name="List Table 3 Accent 1" w:uiPriority="48"/>
+    <w:lsdException w:name="List Table 4 Accent 1" w:uiPriority="49"/>
+    <w:lsdException w:name="List Table 5 Dark Accent 1" w:uiPriority="50"/>
+    <w:lsdException w:name="List Table 6 Colorful Accent 1" w:uiPriority="51"/>
+    <w:lsdException w:name="List Table 7 Colorful Accent 1" w:uiPriority="52"/>
+    <w:lsdException w:name="List Table 1 Light Accent 2" w:uiPriority="46"/>
+    <w:lsdException w:name="List Table 2 Accent 2" w:uiPriority="47"/>
+    <w:lsdException w:name="List Table 3 Accent 2" w:uiPriority="48"/>
+    <w:lsdException w:name="List Table 4 Accent 2" w:uiPriority="49"/>
+    <w:lsdException w:name="List Table 5 Dark Accent 2" w:uiPriority="50"/>
+    <w:lsdException w:name="List Table 6 Colorful Accent 2" w:uiPriority="51"/>
+    <w:lsdException w:name="List Table 7 Colorful Accent 2" w:uiPriority="52"/>
+    <w:lsdException w:name="List Table 1 Light Accent 3" w:uiPriority="46"/>
+    <w:lsdException w:name="List Table 2 Accent 3" w:uiPriority="47"/>
+    <w:lsdException w:name="List Table 3 Accent 3" w:uiPriority="48"/>
+    <w:lsdException w:name="List Table 4 Accent 3" w:uiPriority="49"/>
+    <w:lsdException w:name="List Table 5 Dark Accent 3" w:uiPriority="50"/>
+    <w:lsdException w:name="List Table 6 Colorful Accent 3" w:uiPriority="51"/>
+    <w:lsdException w:name="List Table 7 Colorful Accent 3" w:uiPriority="52"/>
+    <w:lsdException w:name="List Table 1 Light Accent 4" w:uiPriority="46"/>
+    <w:lsdException w:name="List Table 2 Accent 4" w:uiPriority="47"/>
+    <w:lsdException w:name="List Table 3 Accent 4" w:uiPriority="48"/>
+    <w:lsdException w:name="List Table 4 Accent 4" w:uiPriority="49"/>
+    <w:lsdException w:name="List Table 5 Dark Accent 4" w:uiPriority="50"/>
+    <w:lsdException w:name="List Table 6 Colorful Accent 4" w:uiPriority="51"/>
+    <w:lsdException w:name="List Table 7 Colorful Accent 4" w:uiPriority="52"/>
+    <w:lsdException w:name="List Table 1 Light Accent 5" w:uiPriority="46"/>
+    <w:lsdException w:name="List Table 2 Accent 5" w:uiPriority="47"/>
+    <w:lsdException w:name="List Table 3 Accent 5" w:uiPriority="48"/>
+    <w:lsdException w:name="List Table 4 Accent 5" w:uiPriority="49"/>
+    <w:lsdException w:name="List Table 5 Dark Accent 5" w:uiPriority="50"/>
+    <w:lsdException w:name="List Table 6 Colorful Accent 5" w:uiPriority="51"/>
+    <w:lsdException w:name="List Table 7 Colorful Accent 5" w:uiPriority="52"/>
+    <w:lsdException w:name="List Table 1 Light Accent 6" w:uiPriority="46"/>
+    <w:lsdException w:name="List Table 2 Accent 6" w:uiPriority="47"/>
+    <w:lsdException w:name="List Table 3 Accent 6" w:uiPriority="48"/>
+    <w:lsdException w:name="List Table 4 Accent 6" w:uiPriority="49"/>
+    <w:lsdException w:name="List Table 5 Dark Accent 6" w:uiPriority="50"/>
+    <w:lsdException w:name="List Table 6 Colorful Accent 6" w:uiPriority="51"/>
+    <w:lsdException w:name="List Table 7 Colorful Accent 6" w:uiPriority="52"/>
+    <w:lsdException w:name="Mention" w:semiHidden="1" w:unhideWhenUsed="1"/>
+    <w:lsdException w:name="Smart Hyperlink" w:semiHidden="1" w:unhideWhenUsed="1"/>
+    <w:lsdException w:name="Hashtag" w:semiHidden="1" w:unhideWhenUsed="1"/>
+    <w:lsdException w:name="Unresolved Mention" w:semiHidden="1" w:unhideWhenUsed="1"/>
+    <w:lsdException w:name="Smart Link" w:semiHidden="1" w:unhideWhenUsed="1"/>
+  </w:latentStyles>
   <w:style w:type="paragraph" w:default="1" w:styleId="Normal">
     <w:name w:val="Normal"/>
-    <w:next w:val="Normal"/>
-    <w:pPr/>
+    <w:qFormat/>
     <w:rPr>
       <w:sz w:val="24"/>
       <w:szCs w:val="24"/>
-      <w:lang w:val="en-US" w:eastAsia="en-US" w:bidi="ar-SA"/>
+      <w:lang w:val="en-GB" w:eastAsia="en-US"/>
     </w:rPr>
   </w:style>
-  <w:style w:type="character" w:default="1" w:styleId="Default Paragraph Font">
+  <w:style w:type="character" w:default="1" w:styleId="DefaultParagraphFont">
     <w:name w:val="Default Paragraph Font"/>
-    <w:next w:val="Default Paragraph Font"/>
+    <w:uiPriority w:val="1"/>
+    <w:semiHidden/>
+    <w:unhideWhenUsed/>
+  </w:style>
+  <w:style w:type="table" w:default="1" w:styleId="TableNormal">
+    <w:name w:val="Normal Table"/>
+    <w:uiPriority w:val="99"/>
+    <w:semiHidden/>
+    <w:unhideWhenUsed/>
+    <w:tblPr>
+      <w:tblInd w:w="0" w:type="dxa"/>
+      <w:tblCellMar>
+        <w:top w:w="0" w:type="dxa"/>
+        <w:left w:w="108" w:type="dxa"/>
+        <w:bottom w:w="0" w:type="dxa"/>
+        <w:right w:w="108" w:type="dxa"/>
+      </w:tblCellMar>
+    </w:tblPr>
+  </w:style>
+  <w:style w:type="numbering" w:default="1" w:styleId="NoList">
+    <w:name w:val="No List"/>
+    <w:uiPriority w:val="99"/>
+    <w:semiHidden/>
+    <w:unhideWhenUsed/>
   </w:style>
   <w:style w:type="character" w:styleId="Hyperlink">
     <w:name w:val="Hyperlink"/>
@@ -439,177 +679,60 @@
       <w:u w:val="single"/>
     </w:rPr>
   </w:style>
-  <w:style w:type="table" w:default="1" w:styleId="Table Normal">
-    <w:name w:val="Table Normal"/>
-    <w:next w:val="Table Normal"/>
-    <w:pPr/>
-    <w:tblPr>
-      <w:tblInd w:w="0" w:type="dxa"/>
-    </w:tblPr>
-    <w:trPr/>
-    <w:tcPr/>
-    <w:tblStylePr w:type="firstRow"/>
-    <w:tblStylePr w:type="lastRow"/>
-    <w:tblStylePr w:type="firstCol"/>
-    <w:tblStylePr w:type="lastCol"/>
-    <w:tblStylePr w:type="band1Vert"/>
-    <w:tblStylePr w:type="band2Vert"/>
-    <w:tblStylePr w:type="band1Horz"/>
-    <w:tblStylePr w:type="band2Horz"/>
-    <w:tblStylePr w:type="neCell"/>
-    <w:tblStylePr w:type="nwCell"/>
-    <w:tblStylePr w:type="seCell"/>
-    <w:tblStylePr w:type="swCell"/>
-  </w:style>
-  <w:style w:type="numbering" w:default="1" w:styleId="No List">
-    <w:name w:val="No List"/>
-    <w:next w:val="No List"/>
-    <w:pPr/>
-  </w:style>
-  <w:style w:type="paragraph" w:styleId="Corps">
+  <w:style w:type="paragraph" w:customStyle="1" w:styleId="Corps">
     <w:name w:val="Corps"/>
-    <w:next w:val="Corps"/>
-    <w:pPr>
-      <w:keepNext w:val="0"/>
-      <w:keepLines w:val="0"/>
-      <w:pageBreakBefore w:val="0"/>
-      <w:widowControl w:val="1"/>
-      <w:shd w:val="clear" w:color="auto" w:fill="auto"/>
-      <w:suppressAutoHyphens w:val="0"/>
-      <w:bidi w:val="0"/>
-      <w:spacing w:before="0" w:after="0" w:line="240" w:lineRule="auto"/>
-      <w:ind w:left="0" w:right="0" w:firstLine="0"/>
-      <w:jc w:val="left"/>
-      <w:outlineLvl w:val="9"/>
-    </w:pPr>
     <w:rPr>
-      <w:rFonts w:ascii="Times New Roman" w:cs="Arial Unicode MS" w:hAnsi="Times New Roman" w:eastAsia="Arial Unicode MS"/>
-      <w:b w:val="0"/>
-      <w:bCs w:val="0"/>
-      <w:i w:val="0"/>
-      <w:iCs w:val="0"/>
-      <w:caps w:val="0"/>
-      <w:smallCaps w:val="0"/>
-      <w:strike w:val="0"/>
-      <w:dstrike w:val="0"/>
-      <w:outline w:val="0"/>
+      <w:rFonts w:cs="Arial Unicode MS"/>
       <w:color w:val="000000"/>
-      <w:spacing w:val="0"/>
-      <w:kern w:val="0"/>
-      <w:position w:val="0"/>
       <w:sz w:val="24"/>
       <w:szCs w:val="24"/>
-      <w:u w:val="none" w:color="000000"/>
-      <w:shd w:val="nil" w:color="auto" w:fill="auto"/>
-      <w:vertAlign w:val="baseline"/>
-      <w14:textOutline>
+      <w:u w:color="000000"/>
+      <w14:textOutline w14:w="0" w14:cap="flat" w14:cmpd="sng" w14:algn="ctr">
         <w14:noFill/>
+        <w14:prstDash w14:val="solid"/>
+        <w14:bevel/>
       </w14:textOutline>
-      <w14:textFill>
-        <w14:solidFill>
-          <w14:srgbClr w14:val="000000"/>
-        </w14:solidFill>
-      </w14:textFill>
     </w:rPr>
   </w:style>
-  <w:style w:type="paragraph" w:styleId="En-tête, pied de page">
+  <w:style w:type="paragraph" w:customStyle="1" w:styleId="En-tte">
     <w:name w:val="En-tête"/>
-    <w:next w:val="En-tête, pied de page"/>
     <w:pPr>
-      <w:keepNext w:val="0"/>
-      <w:keepLines w:val="0"/>
-      <w:pageBreakBefore w:val="0"/>
-      <w:widowControl w:val="1"/>
-      <w:shd w:val="clear" w:color="auto" w:fill="auto"/>
       <w:tabs>
         <w:tab w:val="right" w:pos="9020"/>
       </w:tabs>
-      <w:suppressAutoHyphens w:val="0"/>
-      <w:bidi w:val="0"/>
-      <w:spacing w:before="0" w:after="0" w:line="240" w:lineRule="auto"/>
-      <w:ind w:left="0" w:right="0" w:firstLine="0"/>
-      <w:jc w:val="left"/>
-      <w:outlineLvl w:val="9"/>
     </w:pPr>
     <w:rPr>
-      <w:rFonts w:ascii="Helvetica Neue" w:cs="Arial Unicode MS" w:hAnsi="Helvetica Neue" w:eastAsia="Arial Unicode MS"/>
-      <w:b w:val="0"/>
-      <w:bCs w:val="0"/>
-      <w:i w:val="0"/>
-      <w:iCs w:val="0"/>
-      <w:caps w:val="0"/>
-      <w:smallCaps w:val="0"/>
-      <w:strike w:val="0"/>
-      <w:dstrike w:val="0"/>
-      <w:outline w:val="0"/>
+      <w:rFonts w:ascii="Helvetica Neue" w:hAnsi="Helvetica Neue" w:cs="Arial Unicode MS"/>
       <w:color w:val="000000"/>
-      <w:spacing w:val="0"/>
-      <w:kern w:val="0"/>
-      <w:position w:val="0"/>
       <w:sz w:val="24"/>
       <w:szCs w:val="24"/>
-      <w:u w:val="none"/>
-      <w:shd w:val="nil" w:color="auto" w:fill="auto"/>
-      <w:vertAlign w:val="baseline"/>
-      <w14:textOutline>
+      <w14:textOutline w14:w="0" w14:cap="flat" w14:cmpd="sng" w14:algn="ctr">
         <w14:noFill/>
+        <w14:prstDash w14:val="solid"/>
+        <w14:bevel/>
       </w14:textOutline>
-      <w14:textFill>
-        <w14:solidFill>
-          <w14:srgbClr w14:val="000000"/>
-        </w14:solidFill>
-      </w14:textFill>
     </w:rPr>
   </w:style>
-  <w:style w:type="paragraph" w:styleId="Par défaut">
+  <w:style w:type="paragraph" w:customStyle="1" w:styleId="Pardfaut">
     <w:name w:val="Par défaut"/>
-    <w:next w:val="Par défaut"/>
     <w:pPr>
-      <w:keepNext w:val="0"/>
-      <w:keepLines w:val="0"/>
-      <w:pageBreakBefore w:val="0"/>
-      <w:widowControl w:val="1"/>
-      <w:shd w:val="clear" w:color="auto" w:fill="auto"/>
-      <w:suppressAutoHyphens w:val="0"/>
-      <w:bidi w:val="0"/>
-      <w:spacing w:before="0" w:after="0" w:line="240" w:lineRule="auto"/>
-      <w:ind w:left="0" w:right="0" w:firstLine="0"/>
-      <w:jc w:val="left"/>
       <w:outlineLvl w:val="0"/>
     </w:pPr>
     <w:rPr>
-      <w:rFonts w:ascii="Helvetica Neue" w:cs="Arial Unicode MS" w:hAnsi="Helvetica Neue" w:eastAsia="Arial Unicode MS"/>
-      <w:b w:val="0"/>
-      <w:bCs w:val="0"/>
-      <w:i w:val="0"/>
-      <w:iCs w:val="0"/>
-      <w:caps w:val="0"/>
-      <w:smallCaps w:val="0"/>
-      <w:strike w:val="0"/>
-      <w:dstrike w:val="0"/>
-      <w:outline w:val="0"/>
-      <w:color w:val="ffffff"/>
-      <w:spacing w:val="0"/>
-      <w:kern w:val="0"/>
-      <w:position w:val="0"/>
+      <w:rFonts w:ascii="Helvetica Neue" w:hAnsi="Helvetica Neue" w:cs="Arial Unicode MS"/>
+      <w:color w:val="FFFFFF"/>
       <w:sz w:val="22"/>
       <w:szCs w:val="22"/>
-      <w:u w:val="none" w:color="ffffff"/>
-      <w:shd w:val="nil" w:color="auto" w:fill="auto"/>
-      <w:vertAlign w:val="baseline"/>
+      <w:u w:color="FFFFFF"/>
       <w:lang w:val="en-US"/>
-      <w14:textOutline w14:w="12700" w14:cap="flat">
+      <w14:textOutline w14:w="12700" w14:cap="flat" w14:cmpd="sng" w14:algn="ctr">
         <w14:noFill/>
+        <w14:prstDash w14:val="solid"/>
         <w14:miter w14:lim="400000"/>
       </w14:textOutline>
-      <w14:textFill>
-        <w14:solidFill>
-          <w14:srgbClr w14:val="FFFFFF"/>
-        </w14:solidFill>
-      </w14:textFill>
     </w:rPr>
   </w:style>
-  <w:style w:type="character" w:styleId="Aucun">
+  <w:style w:type="character" w:customStyle="1" w:styleId="Aucun">
     <w:name w:val="Aucun"/>
     <w:rPr>
       <w:lang w:val="fr-FR"/>
@@ -619,7 +742,7 @@
 </file>
 
 <file path=word/theme/theme1.xml><?xml version="1.0" encoding="utf-8"?>
-<a:theme xmlns:a="http://schemas.openxmlformats.org/drawingml/2006/main" xmlns:r="http://schemas.openxmlformats.org/officeDocument/2006/relationships" name="20_Blank_Black">
+<a:theme xmlns:a="http://schemas.openxmlformats.org/drawingml/2006/main" name="20_Blank_Black">
   <a:themeElements>
     <a:clrScheme name="20_Blank_Black">
       <a:dk1>
@@ -821,7 +944,7 @@
         <a:effectLst/>
         <a:sp3d/>
       </a:spPr>
-      <a:bodyPr rot="0" spcFirstLastPara="1" vertOverflow="overflow" horzOverflow="overflow" vert="horz" wrap="square" lIns="50800" tIns="50800" rIns="50800" bIns="50800" numCol="1" spcCol="38100" rtlCol="0" anchor="ctr" upright="0">
+      <a:bodyPr rot="0" spcFirstLastPara="1" vertOverflow="overflow" horzOverflow="overflow" vert="horz" wrap="square" lIns="50800" tIns="50800" rIns="50800" bIns="50800" numCol="1" spcCol="38100" rtlCol="0" anchor="ctr">
         <a:spAutoFit/>
       </a:bodyPr>
       <a:lstStyle>
@@ -840,7 +963,7 @@
           <a:buFontTx/>
           <a:buNone/>
           <a:tabLst/>
-          <a:defRPr b="0" baseline="0" cap="none" i="0" spc="0" strike="noStrike" sz="1800" u="none" kumimoji="0" normalizeH="0">
+          <a:defRPr kumimoji="0" sz="1800" b="0" i="0" u="none" strike="noStrike" cap="none" spc="0" normalizeH="0" baseline="0">
             <a:ln>
               <a:noFill/>
             </a:ln>
@@ -870,7 +993,7 @@
           <a:buFontTx/>
           <a:buNone/>
           <a:tabLst/>
-          <a:defRPr b="0" baseline="0" cap="none" i="0" spc="0" strike="noStrike" sz="1800" u="none" kumimoji="0" normalizeH="0">
+          <a:defRPr kumimoji="0" sz="1800" b="0" i="0" u="none" strike="noStrike" cap="none" spc="0" normalizeH="0" baseline="0">
             <a:ln>
               <a:noFill/>
             </a:ln>
@@ -896,7 +1019,7 @@
           <a:buFontTx/>
           <a:buNone/>
           <a:tabLst/>
-          <a:defRPr b="0" baseline="0" cap="none" i="0" spc="0" strike="noStrike" sz="1800" u="none" kumimoji="0" normalizeH="0">
+          <a:defRPr kumimoji="0" sz="1800" b="0" i="0" u="none" strike="noStrike" cap="none" spc="0" normalizeH="0" baseline="0">
             <a:ln>
               <a:noFill/>
             </a:ln>
@@ -922,7 +1045,7 @@
           <a:buFontTx/>
           <a:buNone/>
           <a:tabLst/>
-          <a:defRPr b="0" baseline="0" cap="none" i="0" spc="0" strike="noStrike" sz="1800" u="none" kumimoji="0" normalizeH="0">
+          <a:defRPr kumimoji="0" sz="1800" b="0" i="0" u="none" strike="noStrike" cap="none" spc="0" normalizeH="0" baseline="0">
             <a:ln>
               <a:noFill/>
             </a:ln>
@@ -948,7 +1071,7 @@
           <a:buFontTx/>
           <a:buNone/>
           <a:tabLst/>
-          <a:defRPr b="0" baseline="0" cap="none" i="0" spc="0" strike="noStrike" sz="1800" u="none" kumimoji="0" normalizeH="0">
+          <a:defRPr kumimoji="0" sz="1800" b="0" i="0" u="none" strike="noStrike" cap="none" spc="0" normalizeH="0" baseline="0">
             <a:ln>
               <a:noFill/>
             </a:ln>
@@ -974,7 +1097,7 @@
           <a:buFontTx/>
           <a:buNone/>
           <a:tabLst/>
-          <a:defRPr b="0" baseline="0" cap="none" i="0" spc="0" strike="noStrike" sz="1800" u="none" kumimoji="0" normalizeH="0">
+          <a:defRPr kumimoji="0" sz="1800" b="0" i="0" u="none" strike="noStrike" cap="none" spc="0" normalizeH="0" baseline="0">
             <a:ln>
               <a:noFill/>
             </a:ln>
@@ -1000,7 +1123,7 @@
           <a:buFontTx/>
           <a:buNone/>
           <a:tabLst/>
-          <a:defRPr b="0" baseline="0" cap="none" i="0" spc="0" strike="noStrike" sz="1800" u="none" kumimoji="0" normalizeH="0">
+          <a:defRPr kumimoji="0" sz="1800" b="0" i="0" u="none" strike="noStrike" cap="none" spc="0" normalizeH="0" baseline="0">
             <a:ln>
               <a:noFill/>
             </a:ln>
@@ -1026,7 +1149,7 @@
           <a:buFontTx/>
           <a:buNone/>
           <a:tabLst/>
-          <a:defRPr b="0" baseline="0" cap="none" i="0" spc="0" strike="noStrike" sz="1800" u="none" kumimoji="0" normalizeH="0">
+          <a:defRPr kumimoji="0" sz="1800" b="0" i="0" u="none" strike="noStrike" cap="none" spc="0" normalizeH="0" baseline="0">
             <a:ln>
               <a:noFill/>
             </a:ln>
@@ -1052,7 +1175,7 @@
           <a:buFontTx/>
           <a:buNone/>
           <a:tabLst/>
-          <a:defRPr b="0" baseline="0" cap="none" i="0" spc="0" strike="noStrike" sz="1800" u="none" kumimoji="0" normalizeH="0">
+          <a:defRPr kumimoji="0" sz="1800" b="0" i="0" u="none" strike="noStrike" cap="none" spc="0" normalizeH="0" baseline="0">
             <a:ln>
               <a:noFill/>
             </a:ln>
@@ -1078,7 +1201,7 @@
           <a:buFontTx/>
           <a:buNone/>
           <a:tabLst/>
-          <a:defRPr b="0" baseline="0" cap="none" i="0" spc="0" strike="noStrike" sz="1800" u="none" kumimoji="0" normalizeH="0">
+          <a:defRPr kumimoji="0" sz="1800" b="0" i="0" u="none" strike="noStrike" cap="none" spc="0" normalizeH="0" baseline="0">
             <a:ln>
               <a:noFill/>
             </a:ln>
@@ -1091,9 +1214,15 @@
         </a:lvl9pPr>
       </a:lstStyle>
       <a:style>
-        <a:lnRef idx="0"/>
-        <a:fillRef idx="0"/>
-        <a:effectRef idx="0"/>
+        <a:lnRef idx="0">
+          <a:scrgbClr r="0" g="0" b="0"/>
+        </a:lnRef>
+        <a:fillRef idx="0">
+          <a:scrgbClr r="0" g="0" b="0"/>
+        </a:fillRef>
+        <a:effectRef idx="0">
+          <a:scrgbClr r="0" g="0" b="0"/>
+        </a:effectRef>
         <a:fontRef idx="none"/>
       </a:style>
     </a:spDef>
@@ -1110,7 +1239,7 @@
         <a:effectLst/>
         <a:sp3d/>
       </a:spPr>
-      <a:bodyPr rot="0" spcFirstLastPara="1" vertOverflow="overflow" horzOverflow="overflow" vert="horz" wrap="square" lIns="91439" tIns="45719" rIns="91439" bIns="45719" numCol="1" spcCol="38100" rtlCol="0" anchor="t" upright="0">
+      <a:bodyPr rot="0" spcFirstLastPara="1" vertOverflow="overflow" horzOverflow="overflow" vert="horz" wrap="square" lIns="91439" tIns="45719" rIns="91439" bIns="45719" numCol="1" spcCol="38100" rtlCol="0" anchor="t">
         <a:noAutofit/>
       </a:bodyPr>
       <a:lstStyle>
@@ -1129,7 +1258,7 @@
           <a:buFontTx/>
           <a:buNone/>
           <a:tabLst/>
-          <a:defRPr b="0" baseline="0" cap="none" i="0" spc="0" strike="noStrike" sz="1800" u="none" kumimoji="0" normalizeH="0">
+          <a:defRPr kumimoji="0" sz="1800" b="0" i="0" u="none" strike="noStrike" cap="none" spc="0" normalizeH="0" baseline="0">
             <a:ln>
               <a:noFill/>
             </a:ln>
@@ -1155,7 +1284,7 @@
           <a:buFontTx/>
           <a:buNone/>
           <a:tabLst/>
-          <a:defRPr b="0" baseline="0" cap="none" i="0" spc="0" strike="noStrike" sz="1800" u="none" kumimoji="0" normalizeH="0">
+          <a:defRPr kumimoji="0" sz="1800" b="0" i="0" u="none" strike="noStrike" cap="none" spc="0" normalizeH="0" baseline="0">
             <a:ln>
               <a:noFill/>
             </a:ln>
@@ -1181,7 +1310,7 @@
           <a:buFontTx/>
           <a:buNone/>
           <a:tabLst/>
-          <a:defRPr b="0" baseline="0" cap="none" i="0" spc="0" strike="noStrike" sz="1800" u="none" kumimoji="0" normalizeH="0">
+          <a:defRPr kumimoji="0" sz="1800" b="0" i="0" u="none" strike="noStrike" cap="none" spc="0" normalizeH="0" baseline="0">
             <a:ln>
               <a:noFill/>
             </a:ln>
@@ -1207,7 +1336,7 @@
           <a:buFontTx/>
           <a:buNone/>
           <a:tabLst/>
-          <a:defRPr b="0" baseline="0" cap="none" i="0" spc="0" strike="noStrike" sz="1800" u="none" kumimoji="0" normalizeH="0">
+          <a:defRPr kumimoji="0" sz="1800" b="0" i="0" u="none" strike="noStrike" cap="none" spc="0" normalizeH="0" baseline="0">
             <a:ln>
               <a:noFill/>
             </a:ln>
@@ -1233,7 +1362,7 @@
           <a:buFontTx/>
           <a:buNone/>
           <a:tabLst/>
-          <a:defRPr b="0" baseline="0" cap="none" i="0" spc="0" strike="noStrike" sz="1800" u="none" kumimoji="0" normalizeH="0">
+          <a:defRPr kumimoji="0" sz="1800" b="0" i="0" u="none" strike="noStrike" cap="none" spc="0" normalizeH="0" baseline="0">
             <a:ln>
               <a:noFill/>
             </a:ln>
@@ -1259,7 +1388,7 @@
           <a:buFontTx/>
           <a:buNone/>
           <a:tabLst/>
-          <a:defRPr b="0" baseline="0" cap="none" i="0" spc="0" strike="noStrike" sz="1800" u="none" kumimoji="0" normalizeH="0">
+          <a:defRPr kumimoji="0" sz="1800" b="0" i="0" u="none" strike="noStrike" cap="none" spc="0" normalizeH="0" baseline="0">
             <a:ln>
               <a:noFill/>
             </a:ln>
@@ -1285,7 +1414,7 @@
           <a:buFontTx/>
           <a:buNone/>
           <a:tabLst/>
-          <a:defRPr b="0" baseline="0" cap="none" i="0" spc="0" strike="noStrike" sz="1800" u="none" kumimoji="0" normalizeH="0">
+          <a:defRPr kumimoji="0" sz="1800" b="0" i="0" u="none" strike="noStrike" cap="none" spc="0" normalizeH="0" baseline="0">
             <a:ln>
               <a:noFill/>
             </a:ln>
@@ -1311,7 +1440,7 @@
           <a:buFontTx/>
           <a:buNone/>
           <a:tabLst/>
-          <a:defRPr b="0" baseline="0" cap="none" i="0" spc="0" strike="noStrike" sz="1800" u="none" kumimoji="0" normalizeH="0">
+          <a:defRPr kumimoji="0" sz="1800" b="0" i="0" u="none" strike="noStrike" cap="none" spc="0" normalizeH="0" baseline="0">
             <a:ln>
               <a:noFill/>
             </a:ln>
@@ -1337,7 +1466,7 @@
           <a:buFontTx/>
           <a:buNone/>
           <a:tabLst/>
-          <a:defRPr b="0" baseline="0" cap="none" i="0" spc="0" strike="noStrike" sz="1800" u="none" kumimoji="0" normalizeH="0">
+          <a:defRPr kumimoji="0" sz="1800" b="0" i="0" u="none" strike="noStrike" cap="none" spc="0" normalizeH="0" baseline="0">
             <a:ln>
               <a:noFill/>
             </a:ln>
@@ -1363,7 +1492,7 @@
           <a:buFontTx/>
           <a:buNone/>
           <a:tabLst/>
-          <a:defRPr b="0" baseline="0" cap="none" i="0" spc="0" strike="noStrike" sz="1800" u="none" kumimoji="0" normalizeH="0">
+          <a:defRPr kumimoji="0" sz="1800" b="0" i="0" u="none" strike="noStrike" cap="none" spc="0" normalizeH="0" baseline="0">
             <a:ln>
               <a:noFill/>
             </a:ln>
@@ -1376,9 +1505,15 @@
         </a:lvl9pPr>
       </a:lstStyle>
       <a:style>
-        <a:lnRef idx="0"/>
-        <a:fillRef idx="0"/>
-        <a:effectRef idx="0"/>
+        <a:lnRef idx="0">
+          <a:scrgbClr r="0" g="0" b="0"/>
+        </a:lnRef>
+        <a:fillRef idx="0">
+          <a:scrgbClr r="0" g="0" b="0"/>
+        </a:fillRef>
+        <a:effectRef idx="0">
+          <a:scrgbClr r="0" g="0" b="0"/>
+        </a:effectRef>
         <a:fontRef idx="none"/>
       </a:style>
     </a:lnDef>
@@ -1392,7 +1527,7 @@
         <a:effectLst/>
         <a:sp3d/>
       </a:spPr>
-      <a:bodyPr rot="0" spcFirstLastPara="1" vertOverflow="overflow" horzOverflow="overflow" vert="horz" wrap="square" lIns="50800" tIns="50800" rIns="50800" bIns="50800" numCol="1" spcCol="38100" rtlCol="0" anchor="ctr" upright="0">
+      <a:bodyPr rot="0" spcFirstLastPara="1" vertOverflow="overflow" horzOverflow="overflow" vert="horz" wrap="square" lIns="50800" tIns="50800" rIns="50800" bIns="50800" numCol="1" spcCol="38100" rtlCol="0" anchor="ctr">
         <a:spAutoFit/>
       </a:bodyPr>
       <a:lstStyle>
@@ -1411,7 +1546,7 @@
           <a:buFontTx/>
           <a:buNone/>
           <a:tabLst/>
-          <a:defRPr b="0" baseline="0" cap="none" i="0" spc="0" strike="noStrike" sz="1800" u="none" kumimoji="0" normalizeH="0">
+          <a:defRPr kumimoji="0" sz="1800" b="0" i="0" u="none" strike="noStrike" cap="none" spc="0" normalizeH="0" baseline="0">
             <a:ln>
               <a:noFill/>
             </a:ln>
@@ -1441,7 +1576,7 @@
           <a:buFontTx/>
           <a:buNone/>
           <a:tabLst/>
-          <a:defRPr b="0" baseline="0" cap="none" i="0" spc="0" strike="noStrike" sz="1800" u="none" kumimoji="0" normalizeH="0">
+          <a:defRPr kumimoji="0" sz="1800" b="0" i="0" u="none" strike="noStrike" cap="none" spc="0" normalizeH="0" baseline="0">
             <a:ln>
               <a:noFill/>
             </a:ln>
@@ -1467,7 +1602,7 @@
           <a:buFontTx/>
           <a:buNone/>
           <a:tabLst/>
-          <a:defRPr b="0" baseline="0" cap="none" i="0" spc="0" strike="noStrike" sz="1800" u="none" kumimoji="0" normalizeH="0">
+          <a:defRPr kumimoji="0" sz="1800" b="0" i="0" u="none" strike="noStrike" cap="none" spc="0" normalizeH="0" baseline="0">
             <a:ln>
               <a:noFill/>
             </a:ln>
@@ -1493,7 +1628,7 @@
           <a:buFontTx/>
           <a:buNone/>
           <a:tabLst/>
-          <a:defRPr b="0" baseline="0" cap="none" i="0" spc="0" strike="noStrike" sz="1800" u="none" kumimoji="0" normalizeH="0">
+          <a:defRPr kumimoji="0" sz="1800" b="0" i="0" u="none" strike="noStrike" cap="none" spc="0" normalizeH="0" baseline="0">
             <a:ln>
               <a:noFill/>
             </a:ln>
@@ -1519,7 +1654,7 @@
           <a:buFontTx/>
           <a:buNone/>
           <a:tabLst/>
-          <a:defRPr b="0" baseline="0" cap="none" i="0" spc="0" strike="noStrike" sz="1800" u="none" kumimoji="0" normalizeH="0">
+          <a:defRPr kumimoji="0" sz="1800" b="0" i="0" u="none" strike="noStrike" cap="none" spc="0" normalizeH="0" baseline="0">
             <a:ln>
               <a:noFill/>
             </a:ln>
@@ -1545,7 +1680,7 @@
           <a:buFontTx/>
           <a:buNone/>
           <a:tabLst/>
-          <a:defRPr b="0" baseline="0" cap="none" i="0" spc="0" strike="noStrike" sz="1800" u="none" kumimoji="0" normalizeH="0">
+          <a:defRPr kumimoji="0" sz="1800" b="0" i="0" u="none" strike="noStrike" cap="none" spc="0" normalizeH="0" baseline="0">
             <a:ln>
               <a:noFill/>
             </a:ln>
@@ -1571,7 +1706,7 @@
           <a:buFontTx/>
           <a:buNone/>
           <a:tabLst/>
-          <a:defRPr b="0" baseline="0" cap="none" i="0" spc="0" strike="noStrike" sz="1800" u="none" kumimoji="0" normalizeH="0">
+          <a:defRPr kumimoji="0" sz="1800" b="0" i="0" u="none" strike="noStrike" cap="none" spc="0" normalizeH="0" baseline="0">
             <a:ln>
               <a:noFill/>
             </a:ln>
@@ -1597,7 +1732,7 @@
           <a:buFontTx/>
           <a:buNone/>
           <a:tabLst/>
-          <a:defRPr b="0" baseline="0" cap="none" i="0" spc="0" strike="noStrike" sz="1800" u="none" kumimoji="0" normalizeH="0">
+          <a:defRPr kumimoji="0" sz="1800" b="0" i="0" u="none" strike="noStrike" cap="none" spc="0" normalizeH="0" baseline="0">
             <a:ln>
               <a:noFill/>
             </a:ln>
@@ -1623,7 +1758,7 @@
           <a:buFontTx/>
           <a:buNone/>
           <a:tabLst/>
-          <a:defRPr b="0" baseline="0" cap="none" i="0" spc="0" strike="noStrike" sz="1800" u="none" kumimoji="0" normalizeH="0">
+          <a:defRPr kumimoji="0" sz="1800" b="0" i="0" u="none" strike="noStrike" cap="none" spc="0" normalizeH="0" baseline="0">
             <a:ln>
               <a:noFill/>
             </a:ln>
@@ -1649,7 +1784,7 @@
           <a:buFontTx/>
           <a:buNone/>
           <a:tabLst/>
-          <a:defRPr b="0" baseline="0" cap="none" i="0" spc="0" strike="noStrike" sz="1800" u="none" kumimoji="0" normalizeH="0">
+          <a:defRPr kumimoji="0" sz="1800" b="0" i="0" u="none" strike="noStrike" cap="none" spc="0" normalizeH="0" baseline="0">
             <a:ln>
               <a:noFill/>
             </a:ln>
@@ -1662,12 +1797,19 @@
         </a:lvl9pPr>
       </a:lstStyle>
       <a:style>
-        <a:lnRef idx="0"/>
-        <a:fillRef idx="0"/>
-        <a:effectRef idx="0"/>
+        <a:lnRef idx="0">
+          <a:scrgbClr r="0" g="0" b="0"/>
+        </a:lnRef>
+        <a:fillRef idx="0">
+          <a:scrgbClr r="0" g="0" b="0"/>
+        </a:fillRef>
+        <a:effectRef idx="0">
+          <a:scrgbClr r="0" g="0" b="0"/>
+        </a:effectRef>
         <a:fontRef idx="none"/>
       </a:style>
     </a:txDef>
   </a:objectDefaults>
+  <a:extraClrSchemeLst/>
 </a:theme>
 </file>
</xml_diff>